<commit_message>
Description of changes, e.g., Implemented BERT embeddings and fixed import error
</commit_message>
<xml_diff>
--- a/Burnout tracker - ideation and tech stack.docx
+++ b/Burnout tracker - ideation and tech stack.docx
@@ -3023,7 +3023,7 @@
     <w:p>
       <w:r>
         <w:pict w14:anchorId="1D23AA29">
-          <v:rect id="_x0000_i1167" style="width:0;height:1.5pt" o:hralign="center" o:hrstd="t" o:hr="t" fillcolor="#a0a0a0" stroked="f"/>
+          <v:rect id="_x0000_i1041" style="width:0;height:1.5pt" o:hralign="center" o:hrstd="t" o:hr="t" fillcolor="#a0a0a0" stroked="f"/>
         </w:pict>
       </w:r>
     </w:p>
@@ -3092,7 +3092,7 @@
     <w:p>
       <w:r>
         <w:pict w14:anchorId="7C43B21F">
-          <v:rect id="_x0000_i1168" style="width:0;height:1.5pt" o:hralign="center" o:hrstd="t" o:hr="t" fillcolor="#a0a0a0" stroked="f"/>
+          <v:rect id="_x0000_i1042" style="width:0;height:1.5pt" o:hralign="center" o:hrstd="t" o:hr="t" fillcolor="#a0a0a0" stroked="f"/>
         </w:pict>
       </w:r>
     </w:p>
@@ -3216,7 +3216,7 @@
     <w:p>
       <w:r>
         <w:pict w14:anchorId="4C153730">
-          <v:rect id="_x0000_i1169" style="width:0;height:1.5pt" o:hralign="center" o:hrstd="t" o:hr="t" fillcolor="#a0a0a0" stroked="f"/>
+          <v:rect id="_x0000_i1043" style="width:0;height:1.5pt" o:hralign="center" o:hrstd="t" o:hr="t" fillcolor="#a0a0a0" stroked="f"/>
         </w:pict>
       </w:r>
     </w:p>
@@ -3391,7 +3391,7 @@
     <w:p>
       <w:r>
         <w:pict w14:anchorId="64F303E0">
-          <v:rect id="_x0000_i1170" style="width:0;height:1.5pt" o:hralign="center" o:hrstd="t" o:hr="t" fillcolor="#a0a0a0" stroked="f"/>
+          <v:rect id="_x0000_i1044" style="width:0;height:1.5pt" o:hralign="center" o:hrstd="t" o:hr="t" fillcolor="#a0a0a0" stroked="f"/>
         </w:pict>
       </w:r>
     </w:p>
@@ -3620,7 +3620,7 @@
     <w:p>
       <w:r>
         <w:pict w14:anchorId="59E8A79A">
-          <v:rect id="_x0000_i1171" style="width:0;height:1.5pt" o:hralign="center" o:hrstd="t" o:hr="t" fillcolor="#a0a0a0" stroked="f"/>
+          <v:rect id="_x0000_i1045" style="width:0;height:1.5pt" o:hralign="center" o:hrstd="t" o:hr="t" fillcolor="#a0a0a0" stroked="f"/>
         </w:pict>
       </w:r>
     </w:p>
@@ -3720,7 +3720,7 @@
     <w:p>
       <w:r>
         <w:pict w14:anchorId="4D72A91E">
-          <v:rect id="_x0000_i1172" style="width:0;height:1.5pt" o:hralign="center" o:hrstd="t" o:hr="t" fillcolor="#a0a0a0" stroked="f"/>
+          <v:rect id="_x0000_i1046" style="width:0;height:1.5pt" o:hralign="center" o:hrstd="t" o:hr="t" fillcolor="#a0a0a0" stroked="f"/>
         </w:pict>
       </w:r>
     </w:p>
@@ -3891,7 +3891,7 @@
     <w:p>
       <w:r>
         <w:pict w14:anchorId="42CECC80">
-          <v:rect id="_x0000_i1173" style="width:0;height:1.5pt" o:hralign="center" o:hrstd="t" o:hr="t" fillcolor="#a0a0a0" stroked="f"/>
+          <v:rect id="_x0000_i1047" style="width:0;height:1.5pt" o:hralign="center" o:hrstd="t" o:hr="t" fillcolor="#a0a0a0" stroked="f"/>
         </w:pict>
       </w:r>
     </w:p>
@@ -3959,6 +3959,70 @@
       </w:r>
     </w:p>
     <w:p/>
+    <w:p/>
+    <w:p/>
+    <w:p>
+      <w:r>
+        <w:t xml:space="preserve">  data/ (for raw and processed data) </w:t>
+      </w:r>
+    </w:p>
+    <w:p>
+      <w:r>
+        <w:t xml:space="preserve">  </w:t>
+      </w:r>
+      <w:proofErr w:type="spellStart"/>
+      <w:r>
+        <w:t>noteb</w:t>
+      </w:r>
+      <w:proofErr w:type="spellEnd"/>
+      <w:r>
+        <w:tab/>
+      </w:r>
+      <w:proofErr w:type="spellStart"/>
+      <w:r>
+        <w:t>ooks</w:t>
+      </w:r>
+      <w:proofErr w:type="spellEnd"/>
+      <w:r>
+        <w:t xml:space="preserve">/ (for initial exploration, not for final code) </w:t>
+      </w:r>
+    </w:p>
+    <w:p>
+      <w:r>
+        <w:t xml:space="preserve">  </w:t>
+      </w:r>
+      <w:proofErr w:type="spellStart"/>
+      <w:r>
+        <w:t>src</w:t>
+      </w:r>
+      <w:proofErr w:type="spellEnd"/>
+      <w:r>
+        <w:t xml:space="preserve">/ (for modular Python scripts) </w:t>
+      </w:r>
+    </w:p>
+    <w:p>
+      <w:r>
+        <w:t xml:space="preserve">  models/ (for trained models) </w:t>
+      </w:r>
+    </w:p>
+    <w:p>
+      <w:r>
+        <w:t xml:space="preserve">  config/ (for configuration files) </w:t>
+      </w:r>
+    </w:p>
+    <w:p>
+      <w:r>
+        <w:t xml:space="preserve">  app/ (for the </w:t>
+      </w:r>
+      <w:proofErr w:type="spellStart"/>
+      <w:r>
+        <w:t>Streamlit</w:t>
+      </w:r>
+      <w:proofErr w:type="spellEnd"/>
+      <w:r>
+        <w:t xml:space="preserve"> application)</w:t>
+      </w:r>
+    </w:p>
     <w:sectPr>
       <w:pgSz w:w="11906" w:h="16838"/>
       <w:pgMar w:top="1440" w:right="1440" w:bottom="1440" w:left="1440" w:header="708" w:footer="708" w:gutter="0"/>

</xml_diff>

<commit_message>
Update burnout_data_processor, predict, and streamlit_app with latest fixes and refactoring
</commit_message>
<xml_diff>
--- a/Burnout tracker - ideation and tech stack.docx
+++ b/Burnout tracker - ideation and tech stack.docx
@@ -4023,6 +4023,2060 @@
         <w:t xml:space="preserve"> application)</w:t>
       </w:r>
     </w:p>
+    <w:p/>
+    <w:p/>
+    <w:p/>
+    <w:p/>
+    <w:p/>
+    <w:p/>
+    <w:p/>
+    <w:p/>
+    <w:p/>
+    <w:p>
+      <w:r>
+        <w:t>Thank you for providing the final set of answers! This completes our comprehensive discussion on all aspects of data, features, and model objectives. We now have a very clear and detailed understanding of your requirements for building the Burnout Tracker app.</w:t>
+      </w:r>
+    </w:p>
+    <w:p>
+      <w:r>
+        <w:t>Here’s a summary of the key decisions and understandings we've established:</w:t>
+      </w:r>
+    </w:p>
+    <w:p>
+      <w:pPr>
+        <w:rPr>
+          <w:b/>
+          <w:bCs/>
+        </w:rPr>
+      </w:pPr>
+      <w:r>
+        <w:rPr>
+          <w:b/>
+          <w:bCs/>
+        </w:rPr>
+        <w:t>I. Feature Definitions &amp; Data Collection:</w:t>
+      </w:r>
+    </w:p>
+    <w:p>
+      <w:pPr>
+        <w:numPr>
+          <w:ilvl w:val="0"/>
+          <w:numId w:val="19"/>
+        </w:numPr>
+      </w:pPr>
+      <w:r>
+        <w:rPr>
+          <w:b/>
+          <w:bCs/>
+        </w:rPr>
+        <w:t>Daily Logging:</w:t>
+      </w:r>
+      <w:r>
+        <w:t xml:space="preserve"> Users will log data once, or a maximum of twice, per day.</w:t>
+      </w:r>
+    </w:p>
+    <w:p>
+      <w:pPr>
+        <w:numPr>
+          <w:ilvl w:val="0"/>
+          <w:numId w:val="19"/>
+        </w:numPr>
+      </w:pPr>
+      <w:r>
+        <w:rPr>
+          <w:b/>
+          <w:bCs/>
+        </w:rPr>
+        <w:t>Mood (1-10):</w:t>
+      </w:r>
+      <w:r>
+        <w:t xml:space="preserve"> 1 (very bad mood, high burnout risk) to 10 (really happy, low burnout risk). 5 is normal but medium burnout prone.</w:t>
+      </w:r>
+    </w:p>
+    <w:p>
+      <w:pPr>
+        <w:numPr>
+          <w:ilvl w:val="0"/>
+          <w:numId w:val="19"/>
+        </w:numPr>
+      </w:pPr>
+      <w:r>
+        <w:rPr>
+          <w:b/>
+          <w:bCs/>
+        </w:rPr>
+        <w:t>Sleep Hours:</w:t>
+      </w:r>
+      <w:r>
+        <w:t xml:space="preserve"> &lt; 5 hours = highly prone. Advise ≥ 8 hours or ≥ 3-day average. During PMS/periods, &lt; 6 hours = bad.</w:t>
+      </w:r>
+    </w:p>
+    <w:p>
+      <w:pPr>
+        <w:numPr>
+          <w:ilvl w:val="0"/>
+          <w:numId w:val="19"/>
+        </w:numPr>
+      </w:pPr>
+      <w:r>
+        <w:rPr>
+          <w:b/>
+          <w:bCs/>
+        </w:rPr>
+        <w:t>Sleep Quality:</w:t>
+      </w:r>
+      <w:r>
+        <w:t xml:space="preserve"> Secondary to hours, but bad quality suggests need for REM sleep (white noise, low caffeine).</w:t>
+      </w:r>
+    </w:p>
+    <w:p>
+      <w:pPr>
+        <w:numPr>
+          <w:ilvl w:val="0"/>
+          <w:numId w:val="19"/>
+        </w:numPr>
+      </w:pPr>
+      <w:r>
+        <w:rPr>
+          <w:b/>
+          <w:bCs/>
+        </w:rPr>
+        <w:t>Caffeine:</w:t>
+      </w:r>
+      <w:r>
+        <w:t xml:space="preserve"> Measured in cups.</w:t>
+      </w:r>
+    </w:p>
+    <w:p>
+      <w:pPr>
+        <w:numPr>
+          <w:ilvl w:val="0"/>
+          <w:numId w:val="19"/>
+        </w:numPr>
+      </w:pPr>
+      <w:r>
+        <w:rPr>
+          <w:b/>
+          <w:bCs/>
+        </w:rPr>
+        <w:t>Steps:</w:t>
+      </w:r>
+      <w:r>
+        <w:t xml:space="preserve"> Raw count.</w:t>
+      </w:r>
+    </w:p>
+    <w:p>
+      <w:pPr>
+        <w:numPr>
+          <w:ilvl w:val="0"/>
+          <w:numId w:val="19"/>
+        </w:numPr>
+      </w:pPr>
+      <w:r>
+        <w:rPr>
+          <w:b/>
+          <w:bCs/>
+        </w:rPr>
+        <w:t>Study/Work Hours:</w:t>
+      </w:r>
+      <w:r>
+        <w:t xml:space="preserve"> Total hours worked, assuming 80% focused with medium-high intensity.</w:t>
+      </w:r>
+    </w:p>
+    <w:p>
+      <w:pPr>
+        <w:numPr>
+          <w:ilvl w:val="0"/>
+          <w:numId w:val="19"/>
+        </w:numPr>
+      </w:pPr>
+      <w:r>
+        <w:rPr>
+          <w:b/>
+          <w:bCs/>
+        </w:rPr>
+        <w:t>Energy (1-10):</w:t>
+      </w:r>
+      <w:r>
+        <w:t xml:space="preserve"> 1 (highly prone) to 10 (high energy). &lt; 5 worrisome. If &lt; 4 for past 3 days: suggest medical help, reduced work/study, more sleep, possible caffeine, more water.</w:t>
+      </w:r>
+    </w:p>
+    <w:p>
+      <w:pPr>
+        <w:numPr>
+          <w:ilvl w:val="0"/>
+          <w:numId w:val="19"/>
+        </w:numPr>
+      </w:pPr>
+      <w:r>
+        <w:rPr>
+          <w:b/>
+          <w:bCs/>
+        </w:rPr>
+        <w:t>Anxiety (1-10):</w:t>
+      </w:r>
+      <w:r>
+        <w:t xml:space="preserve"> 1 (low/less prone) to 10 (highly prone). &gt; 5 prone; suggest more sleep, less caffeine, calming music. If &gt; 6 for past 3 days: suggest therapist/medical professional.</w:t>
+      </w:r>
+    </w:p>
+    <w:p>
+      <w:pPr>
+        <w:numPr>
+          <w:ilvl w:val="0"/>
+          <w:numId w:val="19"/>
+        </w:numPr>
+      </w:pPr>
+      <w:r>
+        <w:rPr>
+          <w:b/>
+          <w:bCs/>
+        </w:rPr>
+        <w:t>Menstrual Cycle:</w:t>
+      </w:r>
+      <w:r>
+        <w:t xml:space="preserve"> Track Cycle Phase. Regularity determined by logged vs. predicted period dates (irregular = prone; suggest medical help, less caffeine, more water, iron). PMS Symptoms: Any non-"None" symptom = prone; "Cramps" and "low energy" during PMS = highly prone.</w:t>
+      </w:r>
+    </w:p>
+    <w:p>
+      <w:pPr>
+        <w:rPr>
+          <w:b/>
+          <w:bCs/>
+        </w:rPr>
+      </w:pPr>
+      <w:r>
+        <w:rPr>
+          <w:b/>
+          <w:bCs/>
+        </w:rPr>
+        <w:t>II. Profile Information (Onboarding Data):</w:t>
+      </w:r>
+    </w:p>
+    <w:p>
+      <w:pPr>
+        <w:numPr>
+          <w:ilvl w:val="0"/>
+          <w:numId w:val="20"/>
+        </w:numPr>
+      </w:pPr>
+      <w:r>
+        <w:rPr>
+          <w:b/>
+          <w:bCs/>
+        </w:rPr>
+        <w:t>Contraceptive Pill Use:</w:t>
+      </w:r>
+      <w:r>
+        <w:t xml:space="preserve"> Yes/No/Prefer not to say.</w:t>
+      </w:r>
+    </w:p>
+    <w:p>
+      <w:pPr>
+        <w:numPr>
+          <w:ilvl w:val="0"/>
+          <w:numId w:val="20"/>
+        </w:numPr>
+      </w:pPr>
+      <w:r>
+        <w:rPr>
+          <w:b/>
+          <w:bCs/>
+        </w:rPr>
+        <w:t>Prior History of Burnout:</w:t>
+      </w:r>
+      <w:r>
+        <w:t xml:space="preserve"> Yes/No. If </w:t>
+      </w:r>
+      <w:proofErr w:type="gramStart"/>
+      <w:r>
+        <w:t>Yes</w:t>
+      </w:r>
+      <w:proofErr w:type="gramEnd"/>
+      <w:r>
+        <w:t>, ask severity and if doctor was sought.</w:t>
+      </w:r>
+    </w:p>
+    <w:p>
+      <w:pPr>
+        <w:numPr>
+          <w:ilvl w:val="0"/>
+          <w:numId w:val="20"/>
+        </w:numPr>
+      </w:pPr>
+      <w:r>
+        <w:rPr>
+          <w:b/>
+          <w:bCs/>
+        </w:rPr>
+        <w:t>Prior History of Anxiety:</w:t>
+      </w:r>
+      <w:r>
+        <w:t xml:space="preserve"> Yes/No. If </w:t>
+      </w:r>
+      <w:proofErr w:type="gramStart"/>
+      <w:r>
+        <w:t>Yes</w:t>
+      </w:r>
+      <w:proofErr w:type="gramEnd"/>
+      <w:r>
+        <w:t>, ask severity and if doctor was sought.</w:t>
+      </w:r>
+    </w:p>
+    <w:p>
+      <w:pPr>
+        <w:numPr>
+          <w:ilvl w:val="0"/>
+          <w:numId w:val="20"/>
+        </w:numPr>
+      </w:pPr>
+      <w:r>
+        <w:rPr>
+          <w:b/>
+          <w:bCs/>
+        </w:rPr>
+        <w:t>Supportive Environment:</w:t>
+      </w:r>
+      <w:r>
+        <w:t xml:space="preserve"> 5-option scale (Very/Moderate/Neutral/Not/Highly Toxic). Neutral or below = high burnout prone.</w:t>
+      </w:r>
+    </w:p>
+    <w:p>
+      <w:pPr>
+        <w:numPr>
+          <w:ilvl w:val="0"/>
+          <w:numId w:val="20"/>
+        </w:numPr>
+      </w:pPr>
+      <w:r>
+        <w:rPr>
+          <w:b/>
+          <w:bCs/>
+        </w:rPr>
+        <w:t>Liking Study/Work Environment:</w:t>
+      </w:r>
+      <w:r>
+        <w:t xml:space="preserve"> 5-option scale (Strongly/Moderate/Neutral/Bad/Strongly Dislike).</w:t>
+      </w:r>
+    </w:p>
+    <w:p>
+      <w:pPr>
+        <w:numPr>
+          <w:ilvl w:val="0"/>
+          <w:numId w:val="20"/>
+        </w:numPr>
+      </w:pPr>
+      <w:r>
+        <w:rPr>
+          <w:b/>
+          <w:bCs/>
+        </w:rPr>
+        <w:t>Occupation:</w:t>
+      </w:r>
+      <w:r>
+        <w:t xml:space="preserve"> Dropdown with multiple options (preferred for model). Used to infer "desk-based."</w:t>
+      </w:r>
+    </w:p>
+    <w:p>
+      <w:pPr>
+        <w:numPr>
+          <w:ilvl w:val="0"/>
+          <w:numId w:val="20"/>
+        </w:numPr>
+      </w:pPr>
+      <w:r>
+        <w:rPr>
+          <w:b/>
+          <w:bCs/>
+        </w:rPr>
+        <w:t>Living Situation:</w:t>
+      </w:r>
+      <w:r>
+        <w:t xml:space="preserve"> Predefined options (Alone/Family/Friends/Roommates).</w:t>
+      </w:r>
+    </w:p>
+    <w:p>
+      <w:pPr>
+        <w:numPr>
+          <w:ilvl w:val="0"/>
+          <w:numId w:val="20"/>
+        </w:numPr>
+      </w:pPr>
+      <w:r>
+        <w:rPr>
+          <w:b/>
+          <w:bCs/>
+        </w:rPr>
+        <w:t>Substance Use:</w:t>
+      </w:r>
+      <w:r>
+        <w:t xml:space="preserve"> </w:t>
+      </w:r>
+    </w:p>
+    <w:p>
+      <w:pPr>
+        <w:numPr>
+          <w:ilvl w:val="1"/>
+          <w:numId w:val="20"/>
+        </w:numPr>
+      </w:pPr>
+      <w:r>
+        <w:rPr>
+          <w:b/>
+          <w:bCs/>
+        </w:rPr>
+        <w:lastRenderedPageBreak/>
+        <w:t>Alcohol:</w:t>
+      </w:r>
+      <w:r>
+        <w:t xml:space="preserve"> &gt; 2 drinks/day = regular/bad.</w:t>
+      </w:r>
+    </w:p>
+    <w:p>
+      <w:pPr>
+        <w:numPr>
+          <w:ilvl w:val="1"/>
+          <w:numId w:val="20"/>
+        </w:numPr>
+      </w:pPr>
+      <w:r>
+        <w:rPr>
+          <w:b/>
+          <w:bCs/>
+        </w:rPr>
+        <w:t>Drugs:</w:t>
+      </w:r>
+      <w:r>
+        <w:t xml:space="preserve"> Everyday (even 1) = regular/bad.</w:t>
+      </w:r>
+    </w:p>
+    <w:p>
+      <w:pPr>
+        <w:numPr>
+          <w:ilvl w:val="1"/>
+          <w:numId w:val="20"/>
+        </w:numPr>
+      </w:pPr>
+      <w:r>
+        <w:rPr>
+          <w:b/>
+          <w:bCs/>
+        </w:rPr>
+        <w:t>Smoking:</w:t>
+      </w:r>
+      <w:r>
+        <w:t xml:space="preserve"> Everyday = regular/bad.</w:t>
+      </w:r>
+    </w:p>
+    <w:p>
+      <w:pPr>
+        <w:numPr>
+          <w:ilvl w:val="1"/>
+          <w:numId w:val="20"/>
+        </w:numPr>
+      </w:pPr>
+      <w:r>
+        <w:t>Regular use of any substance is prone to burnout. All 3 regularly = suggest medical advice/quitting.</w:t>
+      </w:r>
+    </w:p>
+    <w:p>
+      <w:pPr>
+        <w:rPr>
+          <w:b/>
+          <w:bCs/>
+        </w:rPr>
+      </w:pPr>
+      <w:r>
+        <w:rPr>
+          <w:b/>
+          <w:bCs/>
+        </w:rPr>
+        <w:t>III. Feature Engineering &amp; Interdependencies:</w:t>
+      </w:r>
+    </w:p>
+    <w:p>
+      <w:pPr>
+        <w:numPr>
+          <w:ilvl w:val="0"/>
+          <w:numId w:val="21"/>
+        </w:numPr>
+      </w:pPr>
+      <w:r>
+        <w:rPr>
+          <w:b/>
+          <w:bCs/>
+        </w:rPr>
+        <w:t>Temporal Features:</w:t>
+      </w:r>
+      <w:r>
+        <w:t xml:space="preserve"> We will calculate daily values, 3-day and weekly standard deviations, weekly averages, 7-day trend slopes, and deviation from personal baseline average (using 1-2 months historical data). </w:t>
+      </w:r>
+    </w:p>
+    <w:p>
+      <w:pPr>
+        <w:numPr>
+          <w:ilvl w:val="1"/>
+          <w:numId w:val="21"/>
+        </w:numPr>
+      </w:pPr>
+      <w:r>
+        <w:t>High standard deviation (3-day or weekly) is a key signal.</w:t>
+      </w:r>
+    </w:p>
+    <w:p>
+      <w:pPr>
+        <w:numPr>
+          <w:ilvl w:val="0"/>
+          <w:numId w:val="21"/>
+        </w:numPr>
+      </w:pPr>
+      <w:r>
+        <w:rPr>
+          <w:b/>
+          <w:bCs/>
+        </w:rPr>
+        <w:t>Age's Complex Role:</w:t>
+      </w:r>
+      <w:r>
+        <w:t xml:space="preserve"> </w:t>
+      </w:r>
+    </w:p>
+    <w:p>
+      <w:pPr>
+        <w:numPr>
+          <w:ilvl w:val="1"/>
+          <w:numId w:val="21"/>
+        </w:numPr>
+      </w:pPr>
+      <w:r>
+        <w:t xml:space="preserve">We will </w:t>
+      </w:r>
+      <w:r>
+        <w:rPr>
+          <w:b/>
+          <w:bCs/>
+        </w:rPr>
+        <w:t>build separate models or components for different age groups</w:t>
+      </w:r>
+      <w:r>
+        <w:t xml:space="preserve"> to capture the non-linear "U-shaped" relationship and the age-dependent impact on emotional regulation.</w:t>
+      </w:r>
+    </w:p>
+    <w:p>
+      <w:pPr>
+        <w:numPr>
+          <w:ilvl w:val="1"/>
+          <w:numId w:val="21"/>
+        </w:numPr>
+      </w:pPr>
+      <w:r>
+        <w:rPr>
+          <w:b/>
+          <w:bCs/>
+        </w:rPr>
+        <w:t>Age-Gender-Work Type:</w:t>
+      </w:r>
+      <w:r>
+        <w:t xml:space="preserve"> Desk-based occupation + living alone = highly prone to burnout.</w:t>
+      </w:r>
+    </w:p>
+    <w:p>
+      <w:pPr>
+        <w:numPr>
+          <w:ilvl w:val="1"/>
+          <w:numId w:val="21"/>
+        </w:numPr>
+      </w:pPr>
+      <w:r>
+        <w:rPr>
+          <w:b/>
+          <w:bCs/>
+        </w:rPr>
+        <w:t>Age-Menstrual Cycle:</w:t>
+      </w:r>
+      <w:r>
+        <w:t xml:space="preserve"> Cycle effects are more pronounced at younger ages; PMS symptoms and irregular cycles contribute to burnout.</w:t>
+      </w:r>
+    </w:p>
+    <w:p>
+      <w:pPr>
+        <w:numPr>
+          <w:ilvl w:val="0"/>
+          <w:numId w:val="21"/>
+        </w:numPr>
+      </w:pPr>
+      <w:r>
+        <w:rPr>
+          <w:b/>
+          <w:bCs/>
+        </w:rPr>
+        <w:t>Interactions Confirmed:</w:t>
+      </w:r>
+      <w:r>
+        <w:t xml:space="preserve"> Features will not be treated in isolation; their interdependent nature (e.g., age with mood/anxiety, occupation/living situation with loneliness, contraception with anxiety) will be explicitly </w:t>
+      </w:r>
+      <w:proofErr w:type="spellStart"/>
+      <w:r>
+        <w:t>modeled</w:t>
+      </w:r>
+      <w:proofErr w:type="spellEnd"/>
+      <w:r>
+        <w:t>.</w:t>
+      </w:r>
+    </w:p>
+    <w:p>
+      <w:pPr>
+        <w:rPr>
+          <w:b/>
+          <w:bCs/>
+        </w:rPr>
+      </w:pPr>
+      <w:r>
+        <w:rPr>
+          <w:b/>
+          <w:bCs/>
+        </w:rPr>
+        <w:t xml:space="preserve">IV. Target Variable (Burnout </w:t>
+      </w:r>
+      <w:proofErr w:type="spellStart"/>
+      <w:r>
+        <w:rPr>
+          <w:b/>
+          <w:bCs/>
+        </w:rPr>
+        <w:t>Labeling</w:t>
+      </w:r>
+      <w:proofErr w:type="spellEnd"/>
+      <w:r>
+        <w:rPr>
+          <w:b/>
+          <w:bCs/>
+        </w:rPr>
+        <w:t>):</w:t>
+      </w:r>
+    </w:p>
+    <w:p>
+      <w:pPr>
+        <w:numPr>
+          <w:ilvl w:val="0"/>
+          <w:numId w:val="22"/>
+        </w:numPr>
+      </w:pPr>
+      <w:r>
+        <w:rPr>
+          <w:b/>
+          <w:bCs/>
+        </w:rPr>
+        <w:t>Ground Truth:</w:t>
+      </w:r>
+      <w:r>
+        <w:t xml:space="preserve"> Based on 1-week anxiety questionnaire (doctor-like) and CAGE questionnaire (if alcohol indicated). High scores = high burnout risk, suggesting immediate medical help.</w:t>
+      </w:r>
+    </w:p>
+    <w:p>
+      <w:pPr>
+        <w:numPr>
+          <w:ilvl w:val="0"/>
+          <w:numId w:val="22"/>
+        </w:numPr>
+      </w:pPr>
+      <w:r>
+        <w:rPr>
+          <w:b/>
+          <w:bCs/>
+        </w:rPr>
+        <w:t>Output:</w:t>
+      </w:r>
+      <w:r>
+        <w:t xml:space="preserve"> Model will provide a </w:t>
+      </w:r>
+      <w:r>
+        <w:rPr>
+          <w:b/>
+          <w:bCs/>
+        </w:rPr>
+        <w:t>regression score</w:t>
+      </w:r>
+      <w:r>
+        <w:t xml:space="preserve">, a </w:t>
+      </w:r>
+      <w:r>
+        <w:rPr>
+          <w:b/>
+          <w:bCs/>
+        </w:rPr>
+        <w:t>categorical label (Low/Medium/High risk)</w:t>
+      </w:r>
+      <w:r>
+        <w:t xml:space="preserve">, and a </w:t>
+      </w:r>
+      <w:r>
+        <w:rPr>
+          <w:b/>
+          <w:bCs/>
+        </w:rPr>
+        <w:t>suggested burnout stage</w:t>
+      </w:r>
+      <w:r>
+        <w:t>.</w:t>
+      </w:r>
+    </w:p>
+    <w:p>
+      <w:pPr>
+        <w:numPr>
+          <w:ilvl w:val="0"/>
+          <w:numId w:val="22"/>
+        </w:numPr>
+      </w:pPr>
+      <w:r>
+        <w:rPr>
+          <w:b/>
+          <w:bCs/>
+        </w:rPr>
+        <w:t>Confirmation:</w:t>
+      </w:r>
+      <w:r>
+        <w:t xml:space="preserve"> Status confirmation requested every three weeks.</w:t>
+      </w:r>
+    </w:p>
+    <w:p>
+      <w:pPr>
+        <w:numPr>
+          <w:ilvl w:val="0"/>
+          <w:numId w:val="22"/>
+        </w:numPr>
+      </w:pPr>
+      <w:r>
+        <w:rPr>
+          <w:b/>
+          <w:bCs/>
+        </w:rPr>
+        <w:t>Recovery:</w:t>
+      </w:r>
+      <w:r>
+        <w:t xml:space="preserve"> Implied by positive change (e.g., environmental change leading to low burnout).</w:t>
+      </w:r>
+    </w:p>
+    <w:p>
+      <w:pPr>
+        <w:rPr>
+          <w:b/>
+          <w:bCs/>
+        </w:rPr>
+      </w:pPr>
+      <w:r>
+        <w:rPr>
+          <w:b/>
+          <w:bCs/>
+        </w:rPr>
+        <w:t>V. Data Quality &amp; Model Training/Evaluation:</w:t>
+      </w:r>
+    </w:p>
+    <w:p>
+      <w:pPr>
+        <w:numPr>
+          <w:ilvl w:val="0"/>
+          <w:numId w:val="23"/>
+        </w:numPr>
+      </w:pPr>
+      <w:r>
+        <w:rPr>
+          <w:b/>
+          <w:bCs/>
+        </w:rPr>
+        <w:t>Missing Data:</w:t>
+      </w:r>
+      <w:r>
+        <w:t xml:space="preserve"> Prompt users to fill in; if ignored, </w:t>
+      </w:r>
+      <w:r>
+        <w:rPr>
+          <w:b/>
+          <w:bCs/>
+        </w:rPr>
+        <w:t>assume the "middle amount"</w:t>
+      </w:r>
+      <w:r>
+        <w:t xml:space="preserve"> for missing values.</w:t>
+      </w:r>
+    </w:p>
+    <w:p>
+      <w:pPr>
+        <w:numPr>
+          <w:ilvl w:val="0"/>
+          <w:numId w:val="23"/>
+        </w:numPr>
+      </w:pPr>
+      <w:r>
+        <w:rPr>
+          <w:b/>
+          <w:bCs/>
+        </w:rPr>
+        <w:t>Outliers:</w:t>
+      </w:r>
+      <w:r>
+        <w:t xml:space="preserve"> Will be considered, as they often signal important deviations (especially "bad" outliers which contribute to high standard deviation and burnout risk). "Good" outliers (low burnout) also considered to reduce burnout chance.</w:t>
+      </w:r>
+    </w:p>
+    <w:p>
+      <w:pPr>
+        <w:numPr>
+          <w:ilvl w:val="0"/>
+          <w:numId w:val="23"/>
+        </w:numPr>
+      </w:pPr>
+      <w:r>
+        <w:rPr>
+          <w:b/>
+          <w:bCs/>
+        </w:rPr>
+        <w:t>Volume Needs:</w:t>
+      </w:r>
+      <w:r>
+        <w:t xml:space="preserve"> To be determined collaboratively, but data will be tracked once, maximum twice per day.</w:t>
+      </w:r>
+    </w:p>
+    <w:p>
+      <w:pPr>
+        <w:numPr>
+          <w:ilvl w:val="0"/>
+          <w:numId w:val="23"/>
+        </w:numPr>
+      </w:pPr>
+      <w:r>
+        <w:rPr>
+          <w:b/>
+          <w:bCs/>
+        </w:rPr>
+        <w:lastRenderedPageBreak/>
+        <w:t>Model Architectures:</w:t>
+      </w:r>
+      <w:r>
+        <w:t xml:space="preserve"> We will </w:t>
+      </w:r>
+      <w:r>
+        <w:rPr>
+          <w:b/>
+          <w:bCs/>
+        </w:rPr>
+        <w:t>ideate on models together</w:t>
+      </w:r>
+      <w:r>
+        <w:t>, exploring approaches that best handle time-series data, complex interdependencies, and the multi-faceted target.</w:t>
+      </w:r>
+    </w:p>
+    <w:p>
+      <w:pPr>
+        <w:numPr>
+          <w:ilvl w:val="0"/>
+          <w:numId w:val="23"/>
+        </w:numPr>
+      </w:pPr>
+      <w:r>
+        <w:rPr>
+          <w:b/>
+          <w:bCs/>
+        </w:rPr>
+        <w:t>Evaluation Metrics:</w:t>
+      </w:r>
+      <w:r>
+        <w:t xml:space="preserve"> All are critical: </w:t>
+      </w:r>
+      <w:r>
+        <w:rPr>
+          <w:b/>
+          <w:bCs/>
+        </w:rPr>
+        <w:t>sensitivity to early detection, ability to identify high-risk cases, minimizing false positives, and precision in recommending stages.</w:t>
+      </w:r>
+    </w:p>
+    <w:p>
+      <w:pPr>
+        <w:numPr>
+          <w:ilvl w:val="0"/>
+          <w:numId w:val="23"/>
+        </w:numPr>
+      </w:pPr>
+      <w:r>
+        <w:rPr>
+          <w:b/>
+          <w:bCs/>
+        </w:rPr>
+        <w:t>Class Imbalance:</w:t>
+      </w:r>
+      <w:r>
+        <w:t xml:space="preserve"> Addressed by considering outliers, particularly when they point to burnout risk.</w:t>
+      </w:r>
+    </w:p>
+    <w:p>
+      <w:pPr>
+        <w:numPr>
+          <w:ilvl w:val="0"/>
+          <w:numId w:val="23"/>
+        </w:numPr>
+      </w:pPr>
+      <w:r>
+        <w:rPr>
+          <w:b/>
+          <w:bCs/>
+        </w:rPr>
+        <w:t>Success Measurement:</w:t>
+      </w:r>
+      <w:r>
+        <w:t xml:space="preserve"> Defined by </w:t>
+      </w:r>
+      <w:r>
+        <w:rPr>
+          <w:b/>
+          <w:bCs/>
+        </w:rPr>
+        <w:t>user engagement with recommendations</w:t>
+      </w:r>
+      <w:r>
+        <w:t xml:space="preserve"> and </w:t>
+      </w:r>
+      <w:r>
+        <w:rPr>
+          <w:b/>
+          <w:bCs/>
+        </w:rPr>
+        <w:t>long-term well-being improvement.</w:t>
+      </w:r>
+    </w:p>
+    <w:p>
+      <w:pPr>
+        <w:pStyle w:val="query-text-line"/>
+        <w:numPr>
+          <w:ilvl w:val="0"/>
+          <w:numId w:val="23"/>
+        </w:numPr>
+      </w:pPr>
+      <w:r>
+        <w:t xml:space="preserve">Ground Truth Definition: What is the definitive source or method for </w:t>
+      </w:r>
+      <w:proofErr w:type="spellStart"/>
+      <w:r>
+        <w:t>labeling</w:t>
+      </w:r>
+      <w:proofErr w:type="spellEnd"/>
+      <w:r>
+        <w:t xml:space="preserve"> "burnout" in the training data? Will it be based on self-diagnosis, a specific score from a validated questionnaire (e.g., MBI), clinical assessment, or a combination? </w:t>
+      </w:r>
+    </w:p>
+    <w:p>
+      <w:pPr>
+        <w:pStyle w:val="query-text-line"/>
+        <w:numPr>
+          <w:ilvl w:val="0"/>
+          <w:numId w:val="23"/>
+        </w:numPr>
+      </w:pPr>
+      <w:r>
+        <w:t xml:space="preserve">ok so a week after the user uses the app we will pop up an anxiety questionnaire and score it like the anxiety questionnaire used by doctors. if the alcohol was a yes then ask the cage questionnaire as well and get the score. high score is bad and needs medical help immediately and burnout is high </w:t>
+      </w:r>
+    </w:p>
+    <w:p>
+      <w:pPr>
+        <w:pStyle w:val="query-text-line"/>
+        <w:numPr>
+          <w:ilvl w:val="0"/>
+          <w:numId w:val="23"/>
+        </w:numPr>
+      </w:pPr>
+      <w:r>
+        <w:t xml:space="preserve">burnout , we will give them either a score or a low medium high . and definitely suggest the stage they are in, and keep a regression target </w:t>
+      </w:r>
+    </w:p>
+    <w:p>
+      <w:pPr>
+        <w:pStyle w:val="query-text-line"/>
+        <w:numPr>
+          <w:ilvl w:val="0"/>
+          <w:numId w:val="23"/>
+        </w:numPr>
+      </w:pPr>
+      <w:r>
+        <w:t xml:space="preserve">every three weeks ask for confirmation of status </w:t>
+      </w:r>
+    </w:p>
+    <w:p>
+      <w:pPr>
+        <w:pStyle w:val="query-text-line"/>
+        <w:numPr>
+          <w:ilvl w:val="0"/>
+          <w:numId w:val="23"/>
+        </w:numPr>
+      </w:pPr>
+      <w:r>
+        <w:t xml:space="preserve">recovery from burnout means they </w:t>
+      </w:r>
+      <w:proofErr w:type="spellStart"/>
+      <w:r>
+        <w:t>prolly</w:t>
+      </w:r>
+      <w:proofErr w:type="spellEnd"/>
+      <w:r>
+        <w:t xml:space="preserve"> had a change in env so burnout changes drop to low but if they didn't recover , very bad .</w:t>
+      </w:r>
+    </w:p>
+    <w:p>
+      <w:pPr>
+        <w:pStyle w:val="query-text-line"/>
+        <w:numPr>
+          <w:ilvl w:val="0"/>
+          <w:numId w:val="23"/>
+        </w:numPr>
+      </w:pPr>
+      <w:proofErr w:type="spellStart"/>
+      <w:r>
+        <w:t>priort</w:t>
+      </w:r>
+      <w:proofErr w:type="spellEnd"/>
+      <w:r>
+        <w:t xml:space="preserve"> history of anxiety , with same options as burnout and follow up </w:t>
+      </w:r>
+    </w:p>
+    <w:p>
+      <w:pPr>
+        <w:pStyle w:val="query-text-line"/>
+        <w:numPr>
+          <w:ilvl w:val="0"/>
+          <w:numId w:val="23"/>
+        </w:numPr>
+      </w:pPr>
+      <w:r>
+        <w:t xml:space="preserve">supportive environment can be a </w:t>
+      </w:r>
+      <w:proofErr w:type="gramStart"/>
+      <w:r>
+        <w:t>5 option</w:t>
+      </w:r>
+      <w:proofErr w:type="gramEnd"/>
+      <w:r>
+        <w:t xml:space="preserve"> thing , very , moderate, neutral, not, highly toxic </w:t>
+      </w:r>
+    </w:p>
+    <w:p>
+      <w:pPr>
+        <w:pStyle w:val="query-text-line"/>
+        <w:numPr>
+          <w:ilvl w:val="0"/>
+          <w:numId w:val="23"/>
+        </w:numPr>
+      </w:pPr>
+      <w:r>
+        <w:t xml:space="preserve">anything neutral or below neutral is bad and highly prone to burnout </w:t>
+      </w:r>
+    </w:p>
+    <w:p>
+      <w:pPr>
+        <w:pStyle w:val="query-text-line"/>
+        <w:numPr>
+          <w:ilvl w:val="0"/>
+          <w:numId w:val="23"/>
+        </w:numPr>
+      </w:pPr>
+      <w:proofErr w:type="gramStart"/>
+      <w:r>
+        <w:t>yes</w:t>
+      </w:r>
+      <w:proofErr w:type="gramEnd"/>
+      <w:r>
+        <w:t xml:space="preserve"> liking study or work environment can be strongly, moderate, neutral, bad, strongly dislike</w:t>
+      </w:r>
+    </w:p>
+    <w:p>
+      <w:pPr>
+        <w:pStyle w:val="query-text-line"/>
+        <w:ind w:left="720"/>
+      </w:pPr>
+      <w:r>
+        <w:t xml:space="preserve">  </w:t>
+      </w:r>
+      <w:r>
+        <w:rPr>
+          <w:b/>
+          <w:bCs/>
+        </w:rPr>
+        <w:t>Living Situation:</w:t>
+      </w:r>
+      <w:r>
+        <w:t xml:space="preserve"> Will be presented as predefined options. </w:t>
+      </w:r>
+    </w:p>
+    <w:p>
+      <w:pPr>
+        <w:pStyle w:val="query-text-line"/>
+        <w:ind w:left="720"/>
+      </w:pPr>
+      <w:r>
+        <w:t xml:space="preserve">  </w:t>
+      </w:r>
+      <w:r>
+        <w:rPr>
+          <w:b/>
+          <w:bCs/>
+        </w:rPr>
+        <w:t>Occupation:</w:t>
+      </w:r>
+      <w:r>
+        <w:t xml:space="preserve"> Can be a free-text field or a dropdown with multiple options (with a preference for dropdown for model benefit). </w:t>
+      </w:r>
+    </w:p>
+    <w:p>
+      <w:pPr>
+        <w:pStyle w:val="query-text-line"/>
+        <w:ind w:left="720"/>
+      </w:pPr>
+      <w:r>
+        <w:t xml:space="preserve">  </w:t>
+      </w:r>
+      <w:r>
+        <w:rPr>
+          <w:b/>
+          <w:bCs/>
+        </w:rPr>
+        <w:t>"Regular Basis" for Substances:</w:t>
+      </w:r>
+      <w:r>
+        <w:t xml:space="preserve"> </w:t>
+      </w:r>
+    </w:p>
+    <w:p>
+      <w:pPr>
+        <w:pStyle w:val="query-text-line"/>
+        <w:numPr>
+          <w:ilvl w:val="0"/>
+          <w:numId w:val="24"/>
+        </w:numPr>
+      </w:pPr>
+      <w:r>
+        <w:rPr>
+          <w:b/>
+          <w:bCs/>
+        </w:rPr>
+        <w:t>Alcohol:</w:t>
+      </w:r>
+      <w:r>
+        <w:t xml:space="preserve"> More than 2 drinks every day is considered "regular basis" (bad).</w:t>
+      </w:r>
+    </w:p>
+    <w:p>
+      <w:pPr>
+        <w:pStyle w:val="query-text-line"/>
+        <w:numPr>
+          <w:ilvl w:val="0"/>
+          <w:numId w:val="24"/>
+        </w:numPr>
+      </w:pPr>
+      <w:r>
+        <w:rPr>
+          <w:b/>
+          <w:bCs/>
+        </w:rPr>
+        <w:t>Drugs:</w:t>
+      </w:r>
+      <w:r>
+        <w:t xml:space="preserve"> Every day, even if just 1, is considered "regular basis" (bad).</w:t>
+      </w:r>
+    </w:p>
+    <w:p>
+      <w:pPr>
+        <w:pStyle w:val="query-text-line"/>
+        <w:numPr>
+          <w:ilvl w:val="0"/>
+          <w:numId w:val="24"/>
+        </w:numPr>
+      </w:pPr>
+      <w:r>
+        <w:rPr>
+          <w:b/>
+          <w:bCs/>
+        </w:rPr>
+        <w:t>Smoking:</w:t>
+      </w:r>
+      <w:r>
+        <w:t xml:space="preserve"> Every day is considered "regular basis" (bad).</w:t>
+      </w:r>
+    </w:p>
+    <w:p>
+      <w:pPr>
+        <w:pStyle w:val="query-text-line"/>
+        <w:ind w:left="720"/>
+      </w:pPr>
+      <w:r>
+        <w:t>For living situation, a few options like "Alone," "Family," "Friends/Roommates"</w:t>
+      </w:r>
+    </w:p>
+    <w:p>
+      <w:pPr>
+        <w:pStyle w:val="query-text-line"/>
+        <w:ind w:left="720"/>
+      </w:pPr>
+      <w:r>
+        <w:t xml:space="preserve">define "regular basis" for alcohol/drugs/smoking that triggers medical advice? </w:t>
+      </w:r>
+    </w:p>
+    <w:p>
+      <w:pPr>
+        <w:pStyle w:val="query-text-line"/>
+        <w:ind w:left="720"/>
+      </w:pPr>
+      <w:r>
+        <w:t xml:space="preserve">more than 2 </w:t>
+      </w:r>
+      <w:proofErr w:type="spellStart"/>
+      <w:r>
+        <w:t>everyday</w:t>
+      </w:r>
+      <w:proofErr w:type="spellEnd"/>
+      <w:r>
+        <w:t xml:space="preserve"> is bad. for drugs everyday even if 1 is bad, alcohol </w:t>
+      </w:r>
+      <w:proofErr w:type="spellStart"/>
+      <w:r>
+        <w:t>everyday</w:t>
+      </w:r>
+      <w:proofErr w:type="spellEnd"/>
+      <w:r>
+        <w:t xml:space="preserve"> is bad.</w:t>
+      </w:r>
+    </w:p>
+    <w:p>
+      <w:pPr>
+        <w:pStyle w:val="query-text-line"/>
+        <w:ind w:left="720"/>
+      </w:pPr>
+    </w:p>
+    <w:p>
+      <w:pPr>
+        <w:pStyle w:val="query-text-line"/>
+        <w:ind w:left="720"/>
+      </w:pPr>
+      <w:r>
+        <w:lastRenderedPageBreak/>
+        <w:t xml:space="preserve">  </w:t>
+      </w:r>
+      <w:r>
+        <w:rPr>
+          <w:b/>
+          <w:bCs/>
+        </w:rPr>
+        <w:t>Age's Non-Linearity &amp; Emotional Regulation:</w:t>
+      </w:r>
+      <w:r>
+        <w:t xml:space="preserve"> We will explore building </w:t>
+      </w:r>
+      <w:r>
+        <w:rPr>
+          <w:b/>
+          <w:bCs/>
+        </w:rPr>
+        <w:t>separate models or distinct components within models for different age groups</w:t>
+      </w:r>
+      <w:r>
+        <w:t xml:space="preserve"> to best capture the "U-shaped" relationship and the age-dependent impact on emotional regulation (mood, anxiety). </w:t>
+      </w:r>
+    </w:p>
+    <w:p>
+      <w:pPr>
+        <w:pStyle w:val="query-text-line"/>
+        <w:ind w:left="720"/>
+      </w:pPr>
+      <w:r>
+        <w:t xml:space="preserve">  </w:t>
+      </w:r>
+      <w:r>
+        <w:rPr>
+          <w:b/>
+          <w:bCs/>
+        </w:rPr>
+        <w:t>Initial Profile Information:</w:t>
+      </w:r>
+      <w:r>
+        <w:t xml:space="preserve"> We will collect these crucial details from users right at the start: age, occupation, alcohol consumption, drug use, smoking habits, contraceptive pill use, prior history of burnout, prior history of education, living situation (alone/family/friends), supportive environment, and liking study/work environment. </w:t>
+      </w:r>
+    </w:p>
+    <w:p>
+      <w:pPr>
+        <w:pStyle w:val="query-text-line"/>
+        <w:ind w:left="720"/>
+      </w:pPr>
+      <w:r>
+        <w:t xml:space="preserve">  </w:t>
+      </w:r>
+      <w:r>
+        <w:rPr>
+          <w:b/>
+          <w:bCs/>
+        </w:rPr>
+        <w:t>Specific Feature Interactions &amp; Rules:</w:t>
+      </w:r>
+      <w:r>
+        <w:t xml:space="preserve"> </w:t>
+      </w:r>
+    </w:p>
+    <w:p>
+      <w:pPr>
+        <w:pStyle w:val="query-text-line"/>
+        <w:numPr>
+          <w:ilvl w:val="0"/>
+          <w:numId w:val="25"/>
+        </w:numPr>
+      </w:pPr>
+      <w:r>
+        <w:rPr>
+          <w:b/>
+          <w:bCs/>
+        </w:rPr>
+        <w:t>Desk-Based Work:</w:t>
+      </w:r>
+      <w:r>
+        <w:t xml:space="preserve"> Will be inferred from occupation.</w:t>
+      </w:r>
+    </w:p>
+    <w:p>
+      <w:pPr>
+        <w:pStyle w:val="query-text-line"/>
+        <w:numPr>
+          <w:ilvl w:val="0"/>
+          <w:numId w:val="25"/>
+        </w:numPr>
+      </w:pPr>
+      <w:r>
+        <w:rPr>
+          <w:b/>
+          <w:bCs/>
+        </w:rPr>
+        <w:t>Loneliness Interaction:</w:t>
+      </w:r>
+      <w:r>
+        <w:t xml:space="preserve"> Desk-based occupation + living alone = highly prone to burnout.</w:t>
+      </w:r>
+    </w:p>
+    <w:p>
+      <w:pPr>
+        <w:pStyle w:val="query-text-line"/>
+        <w:numPr>
+          <w:ilvl w:val="0"/>
+          <w:numId w:val="25"/>
+        </w:numPr>
+      </w:pPr>
+      <w:r>
+        <w:rPr>
+          <w:b/>
+          <w:bCs/>
+        </w:rPr>
+        <w:t>Physical Activity &amp; Water:</w:t>
+      </w:r>
+      <w:r>
+        <w:t xml:space="preserve"> Physically active jobs can lead to burnout, but steps &gt; 4500 and &lt; 7000 with sufficient water intake are protective.</w:t>
+      </w:r>
+    </w:p>
+    <w:p>
+      <w:pPr>
+        <w:pStyle w:val="query-text-line"/>
+        <w:numPr>
+          <w:ilvl w:val="0"/>
+          <w:numId w:val="25"/>
+        </w:numPr>
+      </w:pPr>
+      <w:r>
+        <w:rPr>
+          <w:b/>
+          <w:bCs/>
+        </w:rPr>
+        <w:t>Substance Use:</w:t>
+      </w:r>
+      <w:r>
+        <w:t xml:space="preserve"> Alcohol, smoking, drugs = prone to burnout. All three regularly = suggest medical advice/quitting.</w:t>
+      </w:r>
+    </w:p>
+    <w:p>
+      <w:pPr>
+        <w:pStyle w:val="query-text-line"/>
+        <w:numPr>
+          <w:ilvl w:val="0"/>
+          <w:numId w:val="25"/>
+        </w:numPr>
+      </w:pPr>
+      <w:r>
+        <w:rPr>
+          <w:b/>
+          <w:bCs/>
+        </w:rPr>
+        <w:t>Contraceptive Pills:</w:t>
+      </w:r>
+      <w:r>
+        <w:t xml:space="preserve"> Reduce hormone fluctuation (less prone to burnout) but add to anxiety (medium prone to burnout).</w:t>
+      </w:r>
+    </w:p>
+    <w:p>
+      <w:pPr>
+        <w:pStyle w:val="query-text-line"/>
+        <w:numPr>
+          <w:ilvl w:val="0"/>
+          <w:numId w:val="25"/>
+        </w:numPr>
+      </w:pPr>
+      <w:r>
+        <w:rPr>
+          <w:b/>
+          <w:bCs/>
+        </w:rPr>
+        <w:t>Younger Age &amp; Menstrual Cycle:</w:t>
+      </w:r>
+      <w:r>
+        <w:t xml:space="preserve"> Reinforces that menstrual cycle effects are more pronounced at younger ages, with PMS symptoms and irregular cycles contributing to burnout.</w:t>
+      </w:r>
+    </w:p>
+    <w:p>
+      <w:pPr>
+        <w:pStyle w:val="query-text-line"/>
+        <w:ind w:left="720"/>
+      </w:pPr>
+    </w:p>
+    <w:p>
+      <w:pPr>
+        <w:pStyle w:val="query-text-line"/>
+        <w:ind w:left="720"/>
+      </w:pPr>
+      <w:r>
+        <w:t xml:space="preserve">How can we mathematically represent the non-linear "U-shaped" relationship of age with burnout? (e.g., using polynomial features, bucketing age groups, or other transformation methods). - I'm going to leave that to </w:t>
+      </w:r>
+      <w:proofErr w:type="gramStart"/>
+      <w:r>
+        <w:t>you</w:t>
+      </w:r>
+      <w:proofErr w:type="gramEnd"/>
+      <w:r>
+        <w:t xml:space="preserve"> cos </w:t>
+      </w:r>
+      <w:proofErr w:type="spellStart"/>
+      <w:r>
+        <w:t>i</w:t>
+      </w:r>
+      <w:proofErr w:type="spellEnd"/>
+      <w:r>
+        <w:t xml:space="preserve"> m not sure </w:t>
+      </w:r>
+    </w:p>
+    <w:p>
+      <w:pPr>
+        <w:pStyle w:val="query-text-line"/>
+        <w:ind w:left="720"/>
+      </w:pPr>
+      <w:r>
+        <w:t xml:space="preserve">build separate models </w:t>
+      </w:r>
+    </w:p>
+    <w:p>
+      <w:pPr>
+        <w:pStyle w:val="query-text-line"/>
+        <w:ind w:left="720"/>
+      </w:pPr>
+      <w:r>
+        <w:t xml:space="preserve">ok so there are a few things we need to do before the user strs daily logging , we will be setting a profile for them and collecting info - age , occupation, alcohol consumption if they do , drugs if they do, smoke if they do , if they take contraceptive pills, </w:t>
+      </w:r>
+      <w:proofErr w:type="spellStart"/>
+      <w:r>
+        <w:t>priorhistory</w:t>
+      </w:r>
+      <w:proofErr w:type="spellEnd"/>
+      <w:r>
+        <w:t xml:space="preserve"> of burnout , prior history of education, whether they live alone or with family or </w:t>
+      </w:r>
+      <w:proofErr w:type="spellStart"/>
+      <w:r>
+        <w:t>frnds</w:t>
+      </w:r>
+      <w:proofErr w:type="spellEnd"/>
+      <w:r>
+        <w:t xml:space="preserve">, if the environment is supportive, if they like their study or work environment . using </w:t>
+      </w:r>
+      <w:proofErr w:type="gramStart"/>
+      <w:r>
+        <w:t>occupation</w:t>
+      </w:r>
+      <w:proofErr w:type="gramEnd"/>
+      <w:r>
+        <w:t xml:space="preserve"> we can figure if its desk based. desk based can lead to loneliness especially if they live alone so highly prone to burnout , physically active jobs can also lead to burnout on the contrary a good </w:t>
+      </w:r>
+      <w:proofErr w:type="gramStart"/>
+      <w:r>
+        <w:t>amount</w:t>
+      </w:r>
+      <w:proofErr w:type="gramEnd"/>
+      <w:r>
+        <w:t xml:space="preserve"> of steps like &gt; 4500 and less than 7000 releases </w:t>
+      </w:r>
+      <w:proofErr w:type="spellStart"/>
+      <w:r>
+        <w:t>endorhpins</w:t>
+      </w:r>
+      <w:proofErr w:type="spellEnd"/>
+      <w:r>
+        <w:t xml:space="preserve"> and less burnout chances with sufficient water intake </w:t>
+      </w:r>
+    </w:p>
+    <w:p>
+      <w:pPr>
+        <w:pStyle w:val="query-text-line"/>
+        <w:ind w:left="720"/>
+      </w:pPr>
+      <w:r>
+        <w:t xml:space="preserve">age lower more menstrual cycle affects them , and as </w:t>
+      </w:r>
+      <w:proofErr w:type="spellStart"/>
+      <w:r>
+        <w:t>i</w:t>
+      </w:r>
+      <w:proofErr w:type="spellEnd"/>
+      <w:r>
+        <w:t xml:space="preserve"> mentioned PMS symptoms and irregular cycles contribute to burnout </w:t>
+      </w:r>
+    </w:p>
+    <w:p>
+      <w:pPr>
+        <w:pStyle w:val="query-text-line"/>
+        <w:ind w:left="720"/>
+      </w:pPr>
+    </w:p>
+    <w:p>
+      <w:pPr>
+        <w:pStyle w:val="query-text-line"/>
+        <w:ind w:left="720"/>
+      </w:pPr>
+    </w:p>
+    <w:p>
+      <w:pPr>
+        <w:pStyle w:val="query-text-line"/>
+        <w:ind w:left="720"/>
+      </w:pPr>
+      <w:r>
+        <w:t xml:space="preserve">now if they consume alcohol or smoke to or </w:t>
+      </w:r>
+      <w:proofErr w:type="gramStart"/>
+      <w:r>
+        <w:t>drugs</w:t>
+      </w:r>
+      <w:proofErr w:type="gramEnd"/>
+      <w:r>
+        <w:t xml:space="preserve"> they are prone to burnout and if they take all 3 on regular basis suggest medical advice and quitting </w:t>
+      </w:r>
+    </w:p>
+    <w:p>
+      <w:pPr>
+        <w:pStyle w:val="query-text-line"/>
+        <w:ind w:left="720"/>
+      </w:pPr>
+      <w:r>
+        <w:t>contraceptive pills reduce hormone fluctuation so less prone to burnout however it adds to anxiety so medium prone</w:t>
+      </w:r>
+    </w:p>
+    <w:p>
+      <w:pPr>
+        <w:pStyle w:val="query-text-line"/>
+        <w:numPr>
+          <w:ilvl w:val="0"/>
+          <w:numId w:val="26"/>
+        </w:numPr>
+      </w:pPr>
+      <w:r>
+        <w:rPr>
+          <w:b/>
+          <w:bCs/>
+        </w:rPr>
+        <w:t>Daily Values:</w:t>
+      </w:r>
+      <w:r>
+        <w:t xml:space="preserve"> Data will be collected once per day (night or morning for the past day).</w:t>
+      </w:r>
+    </w:p>
+    <w:p>
+      <w:pPr>
+        <w:pStyle w:val="query-text-line"/>
+        <w:numPr>
+          <w:ilvl w:val="0"/>
+          <w:numId w:val="26"/>
+        </w:numPr>
+      </w:pPr>
+      <w:r>
+        <w:rPr>
+          <w:b/>
+          <w:bCs/>
+        </w:rPr>
+        <w:t>Standard Deviation:</w:t>
+      </w:r>
+      <w:r>
+        <w:t xml:space="preserve"> We'll calculate it for both 3-day and weekly windows. High 3-day deviation indicates a medium chance of burnout; high weekly deviation is worse and triggers a suggestion for medical help.</w:t>
+      </w:r>
+    </w:p>
+    <w:p>
+      <w:pPr>
+        <w:pStyle w:val="query-text-line"/>
+        <w:numPr>
+          <w:ilvl w:val="0"/>
+          <w:numId w:val="26"/>
+        </w:numPr>
+      </w:pPr>
+      <w:r>
+        <w:rPr>
+          <w:b/>
+          <w:bCs/>
+        </w:rPr>
+        <w:t>Weekly Average:</w:t>
+      </w:r>
+      <w:r>
+        <w:t xml:space="preserve"> Will be calculated for all features and used in prediction.</w:t>
+      </w:r>
+    </w:p>
+    <w:p>
+      <w:pPr>
+        <w:pStyle w:val="query-text-line"/>
+        <w:numPr>
+          <w:ilvl w:val="0"/>
+          <w:numId w:val="26"/>
+        </w:numPr>
+      </w:pPr>
+      <w:r>
+        <w:rPr>
+          <w:b/>
+          <w:bCs/>
+        </w:rPr>
+        <w:t>7-day Trend Slope &amp; Deviation from Personal Baseline Average:</w:t>
+      </w:r>
+      <w:r>
+        <w:t xml:space="preserve"> These will also be calculated and incorporated into the model.</w:t>
+      </w:r>
+    </w:p>
+    <w:p>
+      <w:pPr>
+        <w:pStyle w:val="query-text-line"/>
+        <w:numPr>
+          <w:ilvl w:val="0"/>
+          <w:numId w:val="26"/>
+        </w:numPr>
+      </w:pPr>
+      <w:r>
+        <w:rPr>
+          <w:b/>
+          <w:bCs/>
+        </w:rPr>
+        <w:t>Historical Data Window:</w:t>
+      </w:r>
+      <w:r>
+        <w:t xml:space="preserve"> We'll use data from the past 1-2 months for historical analysis and baseline calculations.</w:t>
+      </w:r>
+    </w:p>
+    <w:p>
+      <w:pPr>
+        <w:pStyle w:val="query-text-line"/>
+        <w:ind w:left="720"/>
+      </w:pPr>
+      <w:r>
+        <w:t xml:space="preserve">This refined understanding of temporal features is crucial. Now, let's move on to the next set of questions regarding </w:t>
+      </w:r>
+      <w:r>
+        <w:rPr>
+          <w:b/>
+          <w:bCs/>
+        </w:rPr>
+        <w:t>how we will specifically incorporate the complex interdependencies we discussed earlier, especially those related to Age.</w:t>
+      </w:r>
+    </w:p>
+    <w:p>
+      <w:pPr>
+        <w:pStyle w:val="query-text-line"/>
+        <w:ind w:left="720"/>
+      </w:pPr>
+    </w:p>
+    <w:p>
+      <w:pPr>
+        <w:pStyle w:val="query-text-line"/>
+        <w:ind w:left="720"/>
+      </w:pPr>
+      <w:r>
+        <w:t xml:space="preserve">daily average, standard deviation over 3 days, weekly average, 7-day trend slope, deviation from personal baseline average over X days/weeks -- ALL </w:t>
+      </w:r>
+    </w:p>
+    <w:p>
+      <w:pPr>
+        <w:pStyle w:val="query-text-line"/>
+        <w:ind w:left="720"/>
+      </w:pPr>
+      <w:r>
+        <w:t xml:space="preserve">so daily average , </w:t>
+      </w:r>
+      <w:proofErr w:type="spellStart"/>
+      <w:r>
+        <w:t>i</w:t>
+      </w:r>
+      <w:proofErr w:type="spellEnd"/>
+      <w:r>
+        <w:t xml:space="preserve"> mean we are collecting only once per day, </w:t>
+      </w:r>
+      <w:proofErr w:type="spellStart"/>
+      <w:r>
+        <w:t>i</w:t>
+      </w:r>
+      <w:proofErr w:type="spellEnd"/>
+      <w:r>
+        <w:t xml:space="preserve"> want the user to enter after the day like in the night or </w:t>
+      </w:r>
+      <w:proofErr w:type="spellStart"/>
+      <w:r>
+        <w:t>sth</w:t>
+      </w:r>
+      <w:proofErr w:type="spellEnd"/>
+      <w:r>
+        <w:t xml:space="preserve"> or in the morning for the past day </w:t>
+      </w:r>
+    </w:p>
+    <w:p>
+      <w:pPr>
+        <w:pStyle w:val="query-text-line"/>
+        <w:ind w:left="720"/>
+      </w:pPr>
+      <w:r>
+        <w:t xml:space="preserve">standard deviation is also important, too </w:t>
+      </w:r>
+      <w:proofErr w:type="spellStart"/>
+      <w:r>
+        <w:t>mich</w:t>
+      </w:r>
+      <w:proofErr w:type="spellEnd"/>
+      <w:r>
+        <w:t xml:space="preserve"> deviation means </w:t>
+      </w:r>
+      <w:proofErr w:type="spellStart"/>
+      <w:r>
+        <w:t>prolly</w:t>
+      </w:r>
+      <w:proofErr w:type="spellEnd"/>
+      <w:r>
+        <w:t xml:space="preserve"> prone to burnout medium chance, weekly average take weekly average for all features and use it to predict , standard deviation for past 3 days more important </w:t>
+      </w:r>
+      <w:proofErr w:type="spellStart"/>
+      <w:r>
+        <w:t>then</w:t>
+      </w:r>
+      <w:proofErr w:type="spellEnd"/>
+      <w:r>
+        <w:t xml:space="preserve"> </w:t>
+      </w:r>
+      <w:proofErr w:type="spellStart"/>
+      <w:r>
+        <w:t>aweek</w:t>
+      </w:r>
+      <w:proofErr w:type="spellEnd"/>
+      <w:r>
+        <w:t xml:space="preserve"> however standard deviation is high for past week that's bad, o suggest medical help </w:t>
+      </w:r>
+    </w:p>
+    <w:p>
+      <w:pPr>
+        <w:pStyle w:val="query-text-line"/>
+        <w:ind w:left="720"/>
+      </w:pPr>
+      <w:r>
+        <w:t xml:space="preserve">it would be nice to calculate slope and deviation and use it accordingly </w:t>
+      </w:r>
+    </w:p>
+    <w:p>
+      <w:pPr>
+        <w:pStyle w:val="query-text-line"/>
+        <w:ind w:left="720"/>
+      </w:pPr>
+    </w:p>
+    <w:p>
+      <w:pPr>
+        <w:pStyle w:val="query-text-line"/>
+        <w:ind w:left="720"/>
+      </w:pPr>
+      <w:proofErr w:type="spellStart"/>
+      <w:r>
+        <w:t>id</w:t>
+      </w:r>
+      <w:proofErr w:type="spellEnd"/>
+      <w:r>
+        <w:t xml:space="preserve"> say historical data for a month or two </w:t>
+      </w:r>
+      <w:proofErr w:type="spellStart"/>
+      <w:r>
+        <w:t>shud</w:t>
+      </w:r>
+      <w:proofErr w:type="spellEnd"/>
+      <w:r>
+        <w:t xml:space="preserve"> be fine</w:t>
+      </w:r>
+    </w:p>
+    <w:p>
+      <w:pPr>
+        <w:pStyle w:val="query-text-line"/>
+        <w:ind w:left="720"/>
+      </w:pPr>
+    </w:p>
+    <w:p>
+      <w:pPr>
+        <w:pStyle w:val="query-text-line"/>
+        <w:numPr>
+          <w:ilvl w:val="0"/>
+          <w:numId w:val="27"/>
+        </w:numPr>
+      </w:pPr>
+      <w:r>
+        <w:rPr>
+          <w:b/>
+          <w:bCs/>
+        </w:rPr>
+        <w:t>Energy (1-10):</w:t>
+      </w:r>
+      <w:r>
+        <w:t xml:space="preserve"> 1 = highly prone to burnout; 10 = high energy. 5 = decent; &lt;5 = worrisome. If &lt;4 for past 3 days: suggest medical help, reduced work/study hours, more sleep, possible caffeine, more water.</w:t>
+      </w:r>
+    </w:p>
+    <w:p>
+      <w:pPr>
+        <w:pStyle w:val="query-text-line"/>
+        <w:numPr>
+          <w:ilvl w:val="0"/>
+          <w:numId w:val="27"/>
+        </w:numPr>
+      </w:pPr>
+      <w:r>
+        <w:rPr>
+          <w:b/>
+          <w:bCs/>
+        </w:rPr>
+        <w:t>Anxiety (1-10):</w:t>
+      </w:r>
+      <w:r>
+        <w:t xml:space="preserve"> 1 = low/less prone; 10 = highly prone. &gt;5 = prone; suggest more sleep, less caffeine, calming music. If &gt;6 for past 3 days: suggest therapist/medical professional.</w:t>
+      </w:r>
+    </w:p>
+    <w:p>
+      <w:pPr>
+        <w:pStyle w:val="query-text-line"/>
+        <w:numPr>
+          <w:ilvl w:val="0"/>
+          <w:numId w:val="27"/>
+        </w:numPr>
+      </w:pPr>
+      <w:r>
+        <w:rPr>
+          <w:b/>
+          <w:bCs/>
+        </w:rPr>
+        <w:lastRenderedPageBreak/>
+        <w:t>Menstrual Cycle:</w:t>
+      </w:r>
+      <w:r>
+        <w:t xml:space="preserve"> Cycle Phase tracked. Regularity determined by logging periods vs. predicted dates (irregular = prone to burnout; suggest medical help, less caffeine, more water, iron). PMS Symptoms: Any symptom besides "None" = prone; "Cramps" and "low energy" during PMS = highly prone.</w:t>
+      </w:r>
+    </w:p>
+    <w:p>
+      <w:pPr>
+        <w:pStyle w:val="query-text-line"/>
+        <w:ind w:left="720"/>
+      </w:pPr>
+      <w:r>
+        <w:t>This highly specific information is vital for both data collection and developing targeted intervention suggestions, as well as for feature engineering.</w:t>
+      </w:r>
+    </w:p>
+    <w:p>
+      <w:pPr>
+        <w:pStyle w:val="query-text-line"/>
+        <w:ind w:left="720"/>
+      </w:pPr>
+    </w:p>
+    <w:p>
+      <w:pPr>
+        <w:pStyle w:val="query-text-line"/>
+        <w:ind w:left="720"/>
+      </w:pPr>
+      <w:r>
+        <w:t xml:space="preserve">energy as 1 is very highly prone to burnout and 10 being high energy so less likely to burnout . at the same time 5 is decent below 5 is worrisome. if its below 4 for past 3 days suggest seeking medical help or reducing work study hours, more sleep and </w:t>
+      </w:r>
+      <w:proofErr w:type="spellStart"/>
+      <w:r>
+        <w:t>mayb</w:t>
+      </w:r>
+      <w:proofErr w:type="spellEnd"/>
+      <w:r>
+        <w:t xml:space="preserve"> </w:t>
+      </w:r>
+      <w:proofErr w:type="spellStart"/>
+      <w:r>
+        <w:t>hvae</w:t>
+      </w:r>
+      <w:proofErr w:type="spellEnd"/>
+      <w:r>
+        <w:t xml:space="preserve"> a cup of caffeine and more water. </w:t>
+      </w:r>
+    </w:p>
+    <w:p>
+      <w:pPr>
+        <w:pStyle w:val="query-text-line"/>
+        <w:ind w:left="720"/>
+      </w:pPr>
+      <w:r>
+        <w:t xml:space="preserve">anxiety 1 is ow so less prone to burnout and 10 is highly prone , anything above 5 is prone to burnout and suggest more sleep and less caffeine and listening to calming and soothing music. if anxiety level is above 6 for past 3 days suggest reaching out to a therapist or medical professional </w:t>
+      </w:r>
+    </w:p>
+    <w:p>
+      <w:pPr>
+        <w:pStyle w:val="query-text-line"/>
+        <w:ind w:left="720"/>
+      </w:pPr>
+      <w:r>
+        <w:t xml:space="preserve">get cycle phase , regularity no need to ask user ,as and when they log the period in the cycle tracker see if </w:t>
+      </w:r>
+      <w:proofErr w:type="spellStart"/>
+      <w:r>
+        <w:t>its</w:t>
+      </w:r>
+      <w:proofErr w:type="spellEnd"/>
+      <w:r>
+        <w:t xml:space="preserve"> before predicted or after predicted and check regularity like that , irregular means prone to burnout suggest medical help and less caffeine and more water and iron </w:t>
+      </w:r>
+    </w:p>
+    <w:p>
+      <w:pPr>
+        <w:pStyle w:val="query-text-line"/>
+        <w:ind w:left="720"/>
+      </w:pPr>
+      <w:r>
+        <w:t>PMS symptoms we are collecting if PMS is anything but None consider it prone to burnout, cramps and low energy are highly prone to burnout</w:t>
+      </w:r>
+    </w:p>
+    <w:p>
+      <w:pPr>
+        <w:pStyle w:val="query-text-line"/>
+        <w:ind w:left="720"/>
+      </w:pPr>
+    </w:p>
+    <w:p>
+      <w:pPr>
+        <w:pStyle w:val="query-text-line"/>
+        <w:ind w:left="720"/>
+      </w:pPr>
+      <w:r>
+        <w:t xml:space="preserve">  </w:t>
+      </w:r>
+      <w:r>
+        <w:rPr>
+          <w:b/>
+          <w:bCs/>
+        </w:rPr>
+        <w:t>Mood (1-10):</w:t>
+      </w:r>
+      <w:r>
+        <w:t xml:space="preserve"> 1 = bad mood/prone to burnout; 10 = happy; 5 = normal, but prone to medium burnout. This clarifies the burnout susceptibility based on mood scores. </w:t>
+      </w:r>
+    </w:p>
+    <w:p>
+      <w:pPr>
+        <w:pStyle w:val="query-text-line"/>
+        <w:ind w:left="720"/>
+      </w:pPr>
+      <w:r>
+        <w:t xml:space="preserve">  </w:t>
+      </w:r>
+      <w:r>
+        <w:rPr>
+          <w:b/>
+          <w:bCs/>
+        </w:rPr>
+        <w:t>Sleep Hours:</w:t>
+      </w:r>
+      <w:r>
+        <w:t xml:space="preserve"> &lt; 5 hours = high burnout risk; advise minimum 8 hours or past 3-day average. Special rule: &lt; 6 hours during PMS/periods is bad. </w:t>
+      </w:r>
+    </w:p>
+    <w:p>
+      <w:pPr>
+        <w:pStyle w:val="query-text-line"/>
+        <w:ind w:left="720"/>
+      </w:pPr>
+      <w:r>
+        <w:t xml:space="preserve">  </w:t>
+      </w:r>
+      <w:r>
+        <w:rPr>
+          <w:b/>
+          <w:bCs/>
+        </w:rPr>
+        <w:t>Sleep Quality:</w:t>
+      </w:r>
+      <w:r>
+        <w:t xml:space="preserve"> Important, but secondary to hours; linked to REM sleep needs and caffeine advice. </w:t>
+      </w:r>
+    </w:p>
+    <w:p>
+      <w:pPr>
+        <w:pStyle w:val="query-text-line"/>
+        <w:ind w:left="720"/>
+      </w:pPr>
+      <w:r>
+        <w:t xml:space="preserve">  </w:t>
+      </w:r>
+      <w:r>
+        <w:rPr>
+          <w:b/>
+          <w:bCs/>
+        </w:rPr>
+        <w:t>Caffeine:</w:t>
+      </w:r>
+      <w:r>
+        <w:t xml:space="preserve"> Measured in cups. </w:t>
+      </w:r>
+    </w:p>
+    <w:p>
+      <w:pPr>
+        <w:pStyle w:val="query-text-line"/>
+        <w:ind w:left="720"/>
+      </w:pPr>
+      <w:r>
+        <w:t xml:space="preserve">  </w:t>
+      </w:r>
+      <w:r>
+        <w:rPr>
+          <w:b/>
+          <w:bCs/>
+        </w:rPr>
+        <w:t>Steps:</w:t>
+      </w:r>
+      <w:r>
+        <w:t xml:space="preserve"> Raw count. </w:t>
+      </w:r>
+    </w:p>
+    <w:p>
+      <w:pPr>
+        <w:pStyle w:val="query-text-line"/>
+        <w:ind w:left="720"/>
+      </w:pPr>
+      <w:r>
+        <w:t xml:space="preserve">  </w:t>
+      </w:r>
+      <w:r>
+        <w:rPr>
+          <w:b/>
+          <w:bCs/>
+        </w:rPr>
+        <w:t>Study/Work Hours:</w:t>
+      </w:r>
+      <w:r>
+        <w:t xml:space="preserve"> Total hours, assuming 80% focused with medium-high intensity.</w:t>
+      </w:r>
+    </w:p>
+    <w:p>
+      <w:pPr>
+        <w:pStyle w:val="query-text-line"/>
+        <w:ind w:left="720"/>
+      </w:pPr>
+    </w:p>
+    <w:p/>
+    <w:p/>
     <w:sectPr>
       <w:pgSz w:w="11906" w:h="16838"/>
       <w:pgMar w:top="1440" w:right="1440" w:bottom="1440" w:left="1440" w:header="708" w:footer="708" w:gutter="0"/>
@@ -4483,6 +6537,155 @@
     </w:lvl>
   </w:abstractNum>
   <w:abstractNum w:abstractNumId="3" w15:restartNumberingAfterBreak="0">
+    <w:nsid w:val="0E452B75"/>
+    <w:multiLevelType w:val="multilevel"/>
+    <w:tmpl w:val="D1E28BC2"/>
+    <w:lvl w:ilvl="0">
+      <w:start w:val="1"/>
+      <w:numFmt w:val="bullet"/>
+      <w:lvlText w:val=""/>
+      <w:lvlJc w:val="left"/>
+      <w:pPr>
+        <w:tabs>
+          <w:tab w:val="num" w:pos="720"/>
+        </w:tabs>
+        <w:ind w:left="720" w:hanging="360"/>
+      </w:pPr>
+      <w:rPr>
+        <w:rFonts w:ascii="Symbol" w:hAnsi="Symbol" w:hint="default"/>
+        <w:sz w:val="20"/>
+      </w:rPr>
+    </w:lvl>
+    <w:lvl w:ilvl="1" w:tentative="1">
+      <w:start w:val="1"/>
+      <w:numFmt w:val="bullet"/>
+      <w:lvlText w:val="o"/>
+      <w:lvlJc w:val="left"/>
+      <w:pPr>
+        <w:tabs>
+          <w:tab w:val="num" w:pos="1440"/>
+        </w:tabs>
+        <w:ind w:left="1440" w:hanging="360"/>
+      </w:pPr>
+      <w:rPr>
+        <w:rFonts w:ascii="Courier New" w:hAnsi="Courier New" w:hint="default"/>
+        <w:sz w:val="20"/>
+      </w:rPr>
+    </w:lvl>
+    <w:lvl w:ilvl="2" w:tentative="1">
+      <w:start w:val="1"/>
+      <w:numFmt w:val="bullet"/>
+      <w:lvlText w:val=""/>
+      <w:lvlJc w:val="left"/>
+      <w:pPr>
+        <w:tabs>
+          <w:tab w:val="num" w:pos="2160"/>
+        </w:tabs>
+        <w:ind w:left="2160" w:hanging="360"/>
+      </w:pPr>
+      <w:rPr>
+        <w:rFonts w:ascii="Wingdings" w:hAnsi="Wingdings" w:hint="default"/>
+        <w:sz w:val="20"/>
+      </w:rPr>
+    </w:lvl>
+    <w:lvl w:ilvl="3" w:tentative="1">
+      <w:start w:val="1"/>
+      <w:numFmt w:val="bullet"/>
+      <w:lvlText w:val=""/>
+      <w:lvlJc w:val="left"/>
+      <w:pPr>
+        <w:tabs>
+          <w:tab w:val="num" w:pos="2880"/>
+        </w:tabs>
+        <w:ind w:left="2880" w:hanging="360"/>
+      </w:pPr>
+      <w:rPr>
+        <w:rFonts w:ascii="Wingdings" w:hAnsi="Wingdings" w:hint="default"/>
+        <w:sz w:val="20"/>
+      </w:rPr>
+    </w:lvl>
+    <w:lvl w:ilvl="4" w:tentative="1">
+      <w:start w:val="1"/>
+      <w:numFmt w:val="bullet"/>
+      <w:lvlText w:val=""/>
+      <w:lvlJc w:val="left"/>
+      <w:pPr>
+        <w:tabs>
+          <w:tab w:val="num" w:pos="3600"/>
+        </w:tabs>
+        <w:ind w:left="3600" w:hanging="360"/>
+      </w:pPr>
+      <w:rPr>
+        <w:rFonts w:ascii="Wingdings" w:hAnsi="Wingdings" w:hint="default"/>
+        <w:sz w:val="20"/>
+      </w:rPr>
+    </w:lvl>
+    <w:lvl w:ilvl="5" w:tentative="1">
+      <w:start w:val="1"/>
+      <w:numFmt w:val="bullet"/>
+      <w:lvlText w:val=""/>
+      <w:lvlJc w:val="left"/>
+      <w:pPr>
+        <w:tabs>
+          <w:tab w:val="num" w:pos="4320"/>
+        </w:tabs>
+        <w:ind w:left="4320" w:hanging="360"/>
+      </w:pPr>
+      <w:rPr>
+        <w:rFonts w:ascii="Wingdings" w:hAnsi="Wingdings" w:hint="default"/>
+        <w:sz w:val="20"/>
+      </w:rPr>
+    </w:lvl>
+    <w:lvl w:ilvl="6" w:tentative="1">
+      <w:start w:val="1"/>
+      <w:numFmt w:val="bullet"/>
+      <w:lvlText w:val=""/>
+      <w:lvlJc w:val="left"/>
+      <w:pPr>
+        <w:tabs>
+          <w:tab w:val="num" w:pos="5040"/>
+        </w:tabs>
+        <w:ind w:left="5040" w:hanging="360"/>
+      </w:pPr>
+      <w:rPr>
+        <w:rFonts w:ascii="Wingdings" w:hAnsi="Wingdings" w:hint="default"/>
+        <w:sz w:val="20"/>
+      </w:rPr>
+    </w:lvl>
+    <w:lvl w:ilvl="7" w:tentative="1">
+      <w:start w:val="1"/>
+      <w:numFmt w:val="bullet"/>
+      <w:lvlText w:val=""/>
+      <w:lvlJc w:val="left"/>
+      <w:pPr>
+        <w:tabs>
+          <w:tab w:val="num" w:pos="5760"/>
+        </w:tabs>
+        <w:ind w:left="5760" w:hanging="360"/>
+      </w:pPr>
+      <w:rPr>
+        <w:rFonts w:ascii="Wingdings" w:hAnsi="Wingdings" w:hint="default"/>
+        <w:sz w:val="20"/>
+      </w:rPr>
+    </w:lvl>
+    <w:lvl w:ilvl="8" w:tentative="1">
+      <w:start w:val="1"/>
+      <w:numFmt w:val="bullet"/>
+      <w:lvlText w:val=""/>
+      <w:lvlJc w:val="left"/>
+      <w:pPr>
+        <w:tabs>
+          <w:tab w:val="num" w:pos="6480"/>
+        </w:tabs>
+        <w:ind w:left="6480" w:hanging="360"/>
+      </w:pPr>
+      <w:rPr>
+        <w:rFonts w:ascii="Wingdings" w:hAnsi="Wingdings" w:hint="default"/>
+        <w:sz w:val="20"/>
+      </w:rPr>
+    </w:lvl>
+  </w:abstractNum>
+  <w:abstractNum w:abstractNumId="4" w15:restartNumberingAfterBreak="0">
     <w:nsid w:val="123A746C"/>
     <w:multiLevelType w:val="multilevel"/>
     <w:tmpl w:val="6A0A686E"/>
@@ -4631,7 +6834,7 @@
       </w:rPr>
     </w:lvl>
   </w:abstractNum>
-  <w:abstractNum w:abstractNumId="4" w15:restartNumberingAfterBreak="0">
+  <w:abstractNum w:abstractNumId="5" w15:restartNumberingAfterBreak="0">
     <w:nsid w:val="223C08CD"/>
     <w:multiLevelType w:val="multilevel"/>
     <w:tmpl w:val="AF4A19D2"/>
@@ -4780,7 +6983,7 @@
       </w:rPr>
     </w:lvl>
   </w:abstractNum>
-  <w:abstractNum w:abstractNumId="5" w15:restartNumberingAfterBreak="0">
+  <w:abstractNum w:abstractNumId="6" w15:restartNumberingAfterBreak="0">
     <w:nsid w:val="268920A1"/>
     <w:multiLevelType w:val="multilevel"/>
     <w:tmpl w:val="D9ECC884"/>
@@ -4929,7 +7132,7 @@
       </w:rPr>
     </w:lvl>
   </w:abstractNum>
-  <w:abstractNum w:abstractNumId="6" w15:restartNumberingAfterBreak="0">
+  <w:abstractNum w:abstractNumId="7" w15:restartNumberingAfterBreak="0">
     <w:nsid w:val="2F546F4B"/>
     <w:multiLevelType w:val="multilevel"/>
     <w:tmpl w:val="9E00EE28"/>
@@ -5078,7 +7281,156 @@
       </w:rPr>
     </w:lvl>
   </w:abstractNum>
-  <w:abstractNum w:abstractNumId="7" w15:restartNumberingAfterBreak="0">
+  <w:abstractNum w:abstractNumId="8" w15:restartNumberingAfterBreak="0">
+    <w:nsid w:val="300A2F87"/>
+    <w:multiLevelType w:val="multilevel"/>
+    <w:tmpl w:val="21DE8996"/>
+    <w:lvl w:ilvl="0">
+      <w:start w:val="1"/>
+      <w:numFmt w:val="bullet"/>
+      <w:lvlText w:val=""/>
+      <w:lvlJc w:val="left"/>
+      <w:pPr>
+        <w:tabs>
+          <w:tab w:val="num" w:pos="720"/>
+        </w:tabs>
+        <w:ind w:left="720" w:hanging="360"/>
+      </w:pPr>
+      <w:rPr>
+        <w:rFonts w:ascii="Symbol" w:hAnsi="Symbol" w:hint="default"/>
+        <w:sz w:val="20"/>
+      </w:rPr>
+    </w:lvl>
+    <w:lvl w:ilvl="1" w:tentative="1">
+      <w:start w:val="1"/>
+      <w:numFmt w:val="bullet"/>
+      <w:lvlText w:val="o"/>
+      <w:lvlJc w:val="left"/>
+      <w:pPr>
+        <w:tabs>
+          <w:tab w:val="num" w:pos="1440"/>
+        </w:tabs>
+        <w:ind w:left="1440" w:hanging="360"/>
+      </w:pPr>
+      <w:rPr>
+        <w:rFonts w:ascii="Courier New" w:hAnsi="Courier New" w:hint="default"/>
+        <w:sz w:val="20"/>
+      </w:rPr>
+    </w:lvl>
+    <w:lvl w:ilvl="2" w:tentative="1">
+      <w:start w:val="1"/>
+      <w:numFmt w:val="bullet"/>
+      <w:lvlText w:val=""/>
+      <w:lvlJc w:val="left"/>
+      <w:pPr>
+        <w:tabs>
+          <w:tab w:val="num" w:pos="2160"/>
+        </w:tabs>
+        <w:ind w:left="2160" w:hanging="360"/>
+      </w:pPr>
+      <w:rPr>
+        <w:rFonts w:ascii="Wingdings" w:hAnsi="Wingdings" w:hint="default"/>
+        <w:sz w:val="20"/>
+      </w:rPr>
+    </w:lvl>
+    <w:lvl w:ilvl="3" w:tentative="1">
+      <w:start w:val="1"/>
+      <w:numFmt w:val="bullet"/>
+      <w:lvlText w:val=""/>
+      <w:lvlJc w:val="left"/>
+      <w:pPr>
+        <w:tabs>
+          <w:tab w:val="num" w:pos="2880"/>
+        </w:tabs>
+        <w:ind w:left="2880" w:hanging="360"/>
+      </w:pPr>
+      <w:rPr>
+        <w:rFonts w:ascii="Wingdings" w:hAnsi="Wingdings" w:hint="default"/>
+        <w:sz w:val="20"/>
+      </w:rPr>
+    </w:lvl>
+    <w:lvl w:ilvl="4" w:tentative="1">
+      <w:start w:val="1"/>
+      <w:numFmt w:val="bullet"/>
+      <w:lvlText w:val=""/>
+      <w:lvlJc w:val="left"/>
+      <w:pPr>
+        <w:tabs>
+          <w:tab w:val="num" w:pos="3600"/>
+        </w:tabs>
+        <w:ind w:left="3600" w:hanging="360"/>
+      </w:pPr>
+      <w:rPr>
+        <w:rFonts w:ascii="Wingdings" w:hAnsi="Wingdings" w:hint="default"/>
+        <w:sz w:val="20"/>
+      </w:rPr>
+    </w:lvl>
+    <w:lvl w:ilvl="5" w:tentative="1">
+      <w:start w:val="1"/>
+      <w:numFmt w:val="bullet"/>
+      <w:lvlText w:val=""/>
+      <w:lvlJc w:val="left"/>
+      <w:pPr>
+        <w:tabs>
+          <w:tab w:val="num" w:pos="4320"/>
+        </w:tabs>
+        <w:ind w:left="4320" w:hanging="360"/>
+      </w:pPr>
+      <w:rPr>
+        <w:rFonts w:ascii="Wingdings" w:hAnsi="Wingdings" w:hint="default"/>
+        <w:sz w:val="20"/>
+      </w:rPr>
+    </w:lvl>
+    <w:lvl w:ilvl="6" w:tentative="1">
+      <w:start w:val="1"/>
+      <w:numFmt w:val="bullet"/>
+      <w:lvlText w:val=""/>
+      <w:lvlJc w:val="left"/>
+      <w:pPr>
+        <w:tabs>
+          <w:tab w:val="num" w:pos="5040"/>
+        </w:tabs>
+        <w:ind w:left="5040" w:hanging="360"/>
+      </w:pPr>
+      <w:rPr>
+        <w:rFonts w:ascii="Wingdings" w:hAnsi="Wingdings" w:hint="default"/>
+        <w:sz w:val="20"/>
+      </w:rPr>
+    </w:lvl>
+    <w:lvl w:ilvl="7" w:tentative="1">
+      <w:start w:val="1"/>
+      <w:numFmt w:val="bullet"/>
+      <w:lvlText w:val=""/>
+      <w:lvlJc w:val="left"/>
+      <w:pPr>
+        <w:tabs>
+          <w:tab w:val="num" w:pos="5760"/>
+        </w:tabs>
+        <w:ind w:left="5760" w:hanging="360"/>
+      </w:pPr>
+      <w:rPr>
+        <w:rFonts w:ascii="Wingdings" w:hAnsi="Wingdings" w:hint="default"/>
+        <w:sz w:val="20"/>
+      </w:rPr>
+    </w:lvl>
+    <w:lvl w:ilvl="8" w:tentative="1">
+      <w:start w:val="1"/>
+      <w:numFmt w:val="bullet"/>
+      <w:lvlText w:val=""/>
+      <w:lvlJc w:val="left"/>
+      <w:pPr>
+        <w:tabs>
+          <w:tab w:val="num" w:pos="6480"/>
+        </w:tabs>
+        <w:ind w:left="6480" w:hanging="360"/>
+      </w:pPr>
+      <w:rPr>
+        <w:rFonts w:ascii="Wingdings" w:hAnsi="Wingdings" w:hint="default"/>
+        <w:sz w:val="20"/>
+      </w:rPr>
+    </w:lvl>
+  </w:abstractNum>
+  <w:abstractNum w:abstractNumId="9" w15:restartNumberingAfterBreak="0">
     <w:nsid w:val="30957518"/>
     <w:multiLevelType w:val="multilevel"/>
     <w:tmpl w:val="CD584190"/>
@@ -5227,7 +7579,305 @@
       </w:rPr>
     </w:lvl>
   </w:abstractNum>
-  <w:abstractNum w:abstractNumId="8" w15:restartNumberingAfterBreak="0">
+  <w:abstractNum w:abstractNumId="10" w15:restartNumberingAfterBreak="0">
+    <w:nsid w:val="358C75D9"/>
+    <w:multiLevelType w:val="multilevel"/>
+    <w:tmpl w:val="90941076"/>
+    <w:lvl w:ilvl="0">
+      <w:start w:val="1"/>
+      <w:numFmt w:val="bullet"/>
+      <w:lvlText w:val=""/>
+      <w:lvlJc w:val="left"/>
+      <w:pPr>
+        <w:tabs>
+          <w:tab w:val="num" w:pos="720"/>
+        </w:tabs>
+        <w:ind w:left="720" w:hanging="360"/>
+      </w:pPr>
+      <w:rPr>
+        <w:rFonts w:ascii="Symbol" w:hAnsi="Symbol" w:hint="default"/>
+        <w:sz w:val="20"/>
+      </w:rPr>
+    </w:lvl>
+    <w:lvl w:ilvl="1" w:tentative="1">
+      <w:start w:val="1"/>
+      <w:numFmt w:val="bullet"/>
+      <w:lvlText w:val="o"/>
+      <w:lvlJc w:val="left"/>
+      <w:pPr>
+        <w:tabs>
+          <w:tab w:val="num" w:pos="1440"/>
+        </w:tabs>
+        <w:ind w:left="1440" w:hanging="360"/>
+      </w:pPr>
+      <w:rPr>
+        <w:rFonts w:ascii="Courier New" w:hAnsi="Courier New" w:hint="default"/>
+        <w:sz w:val="20"/>
+      </w:rPr>
+    </w:lvl>
+    <w:lvl w:ilvl="2" w:tentative="1">
+      <w:start w:val="1"/>
+      <w:numFmt w:val="bullet"/>
+      <w:lvlText w:val=""/>
+      <w:lvlJc w:val="left"/>
+      <w:pPr>
+        <w:tabs>
+          <w:tab w:val="num" w:pos="2160"/>
+        </w:tabs>
+        <w:ind w:left="2160" w:hanging="360"/>
+      </w:pPr>
+      <w:rPr>
+        <w:rFonts w:ascii="Wingdings" w:hAnsi="Wingdings" w:hint="default"/>
+        <w:sz w:val="20"/>
+      </w:rPr>
+    </w:lvl>
+    <w:lvl w:ilvl="3" w:tentative="1">
+      <w:start w:val="1"/>
+      <w:numFmt w:val="bullet"/>
+      <w:lvlText w:val=""/>
+      <w:lvlJc w:val="left"/>
+      <w:pPr>
+        <w:tabs>
+          <w:tab w:val="num" w:pos="2880"/>
+        </w:tabs>
+        <w:ind w:left="2880" w:hanging="360"/>
+      </w:pPr>
+      <w:rPr>
+        <w:rFonts w:ascii="Wingdings" w:hAnsi="Wingdings" w:hint="default"/>
+        <w:sz w:val="20"/>
+      </w:rPr>
+    </w:lvl>
+    <w:lvl w:ilvl="4" w:tentative="1">
+      <w:start w:val="1"/>
+      <w:numFmt w:val="bullet"/>
+      <w:lvlText w:val=""/>
+      <w:lvlJc w:val="left"/>
+      <w:pPr>
+        <w:tabs>
+          <w:tab w:val="num" w:pos="3600"/>
+        </w:tabs>
+        <w:ind w:left="3600" w:hanging="360"/>
+      </w:pPr>
+      <w:rPr>
+        <w:rFonts w:ascii="Wingdings" w:hAnsi="Wingdings" w:hint="default"/>
+        <w:sz w:val="20"/>
+      </w:rPr>
+    </w:lvl>
+    <w:lvl w:ilvl="5" w:tentative="1">
+      <w:start w:val="1"/>
+      <w:numFmt w:val="bullet"/>
+      <w:lvlText w:val=""/>
+      <w:lvlJc w:val="left"/>
+      <w:pPr>
+        <w:tabs>
+          <w:tab w:val="num" w:pos="4320"/>
+        </w:tabs>
+        <w:ind w:left="4320" w:hanging="360"/>
+      </w:pPr>
+      <w:rPr>
+        <w:rFonts w:ascii="Wingdings" w:hAnsi="Wingdings" w:hint="default"/>
+        <w:sz w:val="20"/>
+      </w:rPr>
+    </w:lvl>
+    <w:lvl w:ilvl="6" w:tentative="1">
+      <w:start w:val="1"/>
+      <w:numFmt w:val="bullet"/>
+      <w:lvlText w:val=""/>
+      <w:lvlJc w:val="left"/>
+      <w:pPr>
+        <w:tabs>
+          <w:tab w:val="num" w:pos="5040"/>
+        </w:tabs>
+        <w:ind w:left="5040" w:hanging="360"/>
+      </w:pPr>
+      <w:rPr>
+        <w:rFonts w:ascii="Wingdings" w:hAnsi="Wingdings" w:hint="default"/>
+        <w:sz w:val="20"/>
+      </w:rPr>
+    </w:lvl>
+    <w:lvl w:ilvl="7" w:tentative="1">
+      <w:start w:val="1"/>
+      <w:numFmt w:val="bullet"/>
+      <w:lvlText w:val=""/>
+      <w:lvlJc w:val="left"/>
+      <w:pPr>
+        <w:tabs>
+          <w:tab w:val="num" w:pos="5760"/>
+        </w:tabs>
+        <w:ind w:left="5760" w:hanging="360"/>
+      </w:pPr>
+      <w:rPr>
+        <w:rFonts w:ascii="Wingdings" w:hAnsi="Wingdings" w:hint="default"/>
+        <w:sz w:val="20"/>
+      </w:rPr>
+    </w:lvl>
+    <w:lvl w:ilvl="8" w:tentative="1">
+      <w:start w:val="1"/>
+      <w:numFmt w:val="bullet"/>
+      <w:lvlText w:val=""/>
+      <w:lvlJc w:val="left"/>
+      <w:pPr>
+        <w:tabs>
+          <w:tab w:val="num" w:pos="6480"/>
+        </w:tabs>
+        <w:ind w:left="6480" w:hanging="360"/>
+      </w:pPr>
+      <w:rPr>
+        <w:rFonts w:ascii="Wingdings" w:hAnsi="Wingdings" w:hint="default"/>
+        <w:sz w:val="20"/>
+      </w:rPr>
+    </w:lvl>
+  </w:abstractNum>
+  <w:abstractNum w:abstractNumId="11" w15:restartNumberingAfterBreak="0">
+    <w:nsid w:val="35EA1F04"/>
+    <w:multiLevelType w:val="multilevel"/>
+    <w:tmpl w:val="4336E51E"/>
+    <w:lvl w:ilvl="0">
+      <w:start w:val="1"/>
+      <w:numFmt w:val="bullet"/>
+      <w:lvlText w:val=""/>
+      <w:lvlJc w:val="left"/>
+      <w:pPr>
+        <w:tabs>
+          <w:tab w:val="num" w:pos="720"/>
+        </w:tabs>
+        <w:ind w:left="720" w:hanging="360"/>
+      </w:pPr>
+      <w:rPr>
+        <w:rFonts w:ascii="Symbol" w:hAnsi="Symbol" w:hint="default"/>
+        <w:sz w:val="20"/>
+      </w:rPr>
+    </w:lvl>
+    <w:lvl w:ilvl="1" w:tentative="1">
+      <w:start w:val="1"/>
+      <w:numFmt w:val="bullet"/>
+      <w:lvlText w:val="o"/>
+      <w:lvlJc w:val="left"/>
+      <w:pPr>
+        <w:tabs>
+          <w:tab w:val="num" w:pos="1440"/>
+        </w:tabs>
+        <w:ind w:left="1440" w:hanging="360"/>
+      </w:pPr>
+      <w:rPr>
+        <w:rFonts w:ascii="Courier New" w:hAnsi="Courier New" w:hint="default"/>
+        <w:sz w:val="20"/>
+      </w:rPr>
+    </w:lvl>
+    <w:lvl w:ilvl="2" w:tentative="1">
+      <w:start w:val="1"/>
+      <w:numFmt w:val="bullet"/>
+      <w:lvlText w:val=""/>
+      <w:lvlJc w:val="left"/>
+      <w:pPr>
+        <w:tabs>
+          <w:tab w:val="num" w:pos="2160"/>
+        </w:tabs>
+        <w:ind w:left="2160" w:hanging="360"/>
+      </w:pPr>
+      <w:rPr>
+        <w:rFonts w:ascii="Wingdings" w:hAnsi="Wingdings" w:hint="default"/>
+        <w:sz w:val="20"/>
+      </w:rPr>
+    </w:lvl>
+    <w:lvl w:ilvl="3" w:tentative="1">
+      <w:start w:val="1"/>
+      <w:numFmt w:val="bullet"/>
+      <w:lvlText w:val=""/>
+      <w:lvlJc w:val="left"/>
+      <w:pPr>
+        <w:tabs>
+          <w:tab w:val="num" w:pos="2880"/>
+        </w:tabs>
+        <w:ind w:left="2880" w:hanging="360"/>
+      </w:pPr>
+      <w:rPr>
+        <w:rFonts w:ascii="Wingdings" w:hAnsi="Wingdings" w:hint="default"/>
+        <w:sz w:val="20"/>
+      </w:rPr>
+    </w:lvl>
+    <w:lvl w:ilvl="4" w:tentative="1">
+      <w:start w:val="1"/>
+      <w:numFmt w:val="bullet"/>
+      <w:lvlText w:val=""/>
+      <w:lvlJc w:val="left"/>
+      <w:pPr>
+        <w:tabs>
+          <w:tab w:val="num" w:pos="3600"/>
+        </w:tabs>
+        <w:ind w:left="3600" w:hanging="360"/>
+      </w:pPr>
+      <w:rPr>
+        <w:rFonts w:ascii="Wingdings" w:hAnsi="Wingdings" w:hint="default"/>
+        <w:sz w:val="20"/>
+      </w:rPr>
+    </w:lvl>
+    <w:lvl w:ilvl="5" w:tentative="1">
+      <w:start w:val="1"/>
+      <w:numFmt w:val="bullet"/>
+      <w:lvlText w:val=""/>
+      <w:lvlJc w:val="left"/>
+      <w:pPr>
+        <w:tabs>
+          <w:tab w:val="num" w:pos="4320"/>
+        </w:tabs>
+        <w:ind w:left="4320" w:hanging="360"/>
+      </w:pPr>
+      <w:rPr>
+        <w:rFonts w:ascii="Wingdings" w:hAnsi="Wingdings" w:hint="default"/>
+        <w:sz w:val="20"/>
+      </w:rPr>
+    </w:lvl>
+    <w:lvl w:ilvl="6" w:tentative="1">
+      <w:start w:val="1"/>
+      <w:numFmt w:val="bullet"/>
+      <w:lvlText w:val=""/>
+      <w:lvlJc w:val="left"/>
+      <w:pPr>
+        <w:tabs>
+          <w:tab w:val="num" w:pos="5040"/>
+        </w:tabs>
+        <w:ind w:left="5040" w:hanging="360"/>
+      </w:pPr>
+      <w:rPr>
+        <w:rFonts w:ascii="Wingdings" w:hAnsi="Wingdings" w:hint="default"/>
+        <w:sz w:val="20"/>
+      </w:rPr>
+    </w:lvl>
+    <w:lvl w:ilvl="7" w:tentative="1">
+      <w:start w:val="1"/>
+      <w:numFmt w:val="bullet"/>
+      <w:lvlText w:val=""/>
+      <w:lvlJc w:val="left"/>
+      <w:pPr>
+        <w:tabs>
+          <w:tab w:val="num" w:pos="5760"/>
+        </w:tabs>
+        <w:ind w:left="5760" w:hanging="360"/>
+      </w:pPr>
+      <w:rPr>
+        <w:rFonts w:ascii="Wingdings" w:hAnsi="Wingdings" w:hint="default"/>
+        <w:sz w:val="20"/>
+      </w:rPr>
+    </w:lvl>
+    <w:lvl w:ilvl="8" w:tentative="1">
+      <w:start w:val="1"/>
+      <w:numFmt w:val="bullet"/>
+      <w:lvlText w:val=""/>
+      <w:lvlJc w:val="left"/>
+      <w:pPr>
+        <w:tabs>
+          <w:tab w:val="num" w:pos="6480"/>
+        </w:tabs>
+        <w:ind w:left="6480" w:hanging="360"/>
+      </w:pPr>
+      <w:rPr>
+        <w:rFonts w:ascii="Wingdings" w:hAnsi="Wingdings" w:hint="default"/>
+        <w:sz w:val="20"/>
+      </w:rPr>
+    </w:lvl>
+  </w:abstractNum>
+  <w:abstractNum w:abstractNumId="12" w15:restartNumberingAfterBreak="0">
     <w:nsid w:val="40C16C03"/>
     <w:multiLevelType w:val="multilevel"/>
     <w:tmpl w:val="F142FA1C"/>
@@ -5376,7 +8026,7 @@
       </w:rPr>
     </w:lvl>
   </w:abstractNum>
-  <w:abstractNum w:abstractNumId="9" w15:restartNumberingAfterBreak="0">
+  <w:abstractNum w:abstractNumId="13" w15:restartNumberingAfterBreak="0">
     <w:nsid w:val="452D034D"/>
     <w:multiLevelType w:val="multilevel"/>
     <w:tmpl w:val="8EE4272A"/>
@@ -5525,7 +8175,305 @@
       </w:rPr>
     </w:lvl>
   </w:abstractNum>
-  <w:abstractNum w:abstractNumId="10" w15:restartNumberingAfterBreak="0">
+  <w:abstractNum w:abstractNumId="14" w15:restartNumberingAfterBreak="0">
+    <w:nsid w:val="4A461EC4"/>
+    <w:multiLevelType w:val="multilevel"/>
+    <w:tmpl w:val="047202C6"/>
+    <w:lvl w:ilvl="0">
+      <w:start w:val="1"/>
+      <w:numFmt w:val="bullet"/>
+      <w:lvlText w:val=""/>
+      <w:lvlJc w:val="left"/>
+      <w:pPr>
+        <w:tabs>
+          <w:tab w:val="num" w:pos="720"/>
+        </w:tabs>
+        <w:ind w:left="720" w:hanging="360"/>
+      </w:pPr>
+      <w:rPr>
+        <w:rFonts w:ascii="Symbol" w:hAnsi="Symbol" w:hint="default"/>
+        <w:sz w:val="20"/>
+      </w:rPr>
+    </w:lvl>
+    <w:lvl w:ilvl="1" w:tentative="1">
+      <w:start w:val="1"/>
+      <w:numFmt w:val="bullet"/>
+      <w:lvlText w:val="o"/>
+      <w:lvlJc w:val="left"/>
+      <w:pPr>
+        <w:tabs>
+          <w:tab w:val="num" w:pos="1440"/>
+        </w:tabs>
+        <w:ind w:left="1440" w:hanging="360"/>
+      </w:pPr>
+      <w:rPr>
+        <w:rFonts w:ascii="Courier New" w:hAnsi="Courier New" w:hint="default"/>
+        <w:sz w:val="20"/>
+      </w:rPr>
+    </w:lvl>
+    <w:lvl w:ilvl="2" w:tentative="1">
+      <w:start w:val="1"/>
+      <w:numFmt w:val="bullet"/>
+      <w:lvlText w:val=""/>
+      <w:lvlJc w:val="left"/>
+      <w:pPr>
+        <w:tabs>
+          <w:tab w:val="num" w:pos="2160"/>
+        </w:tabs>
+        <w:ind w:left="2160" w:hanging="360"/>
+      </w:pPr>
+      <w:rPr>
+        <w:rFonts w:ascii="Wingdings" w:hAnsi="Wingdings" w:hint="default"/>
+        <w:sz w:val="20"/>
+      </w:rPr>
+    </w:lvl>
+    <w:lvl w:ilvl="3" w:tentative="1">
+      <w:start w:val="1"/>
+      <w:numFmt w:val="bullet"/>
+      <w:lvlText w:val=""/>
+      <w:lvlJc w:val="left"/>
+      <w:pPr>
+        <w:tabs>
+          <w:tab w:val="num" w:pos="2880"/>
+        </w:tabs>
+        <w:ind w:left="2880" w:hanging="360"/>
+      </w:pPr>
+      <w:rPr>
+        <w:rFonts w:ascii="Wingdings" w:hAnsi="Wingdings" w:hint="default"/>
+        <w:sz w:val="20"/>
+      </w:rPr>
+    </w:lvl>
+    <w:lvl w:ilvl="4" w:tentative="1">
+      <w:start w:val="1"/>
+      <w:numFmt w:val="bullet"/>
+      <w:lvlText w:val=""/>
+      <w:lvlJc w:val="left"/>
+      <w:pPr>
+        <w:tabs>
+          <w:tab w:val="num" w:pos="3600"/>
+        </w:tabs>
+        <w:ind w:left="3600" w:hanging="360"/>
+      </w:pPr>
+      <w:rPr>
+        <w:rFonts w:ascii="Wingdings" w:hAnsi="Wingdings" w:hint="default"/>
+        <w:sz w:val="20"/>
+      </w:rPr>
+    </w:lvl>
+    <w:lvl w:ilvl="5" w:tentative="1">
+      <w:start w:val="1"/>
+      <w:numFmt w:val="bullet"/>
+      <w:lvlText w:val=""/>
+      <w:lvlJc w:val="left"/>
+      <w:pPr>
+        <w:tabs>
+          <w:tab w:val="num" w:pos="4320"/>
+        </w:tabs>
+        <w:ind w:left="4320" w:hanging="360"/>
+      </w:pPr>
+      <w:rPr>
+        <w:rFonts w:ascii="Wingdings" w:hAnsi="Wingdings" w:hint="default"/>
+        <w:sz w:val="20"/>
+      </w:rPr>
+    </w:lvl>
+    <w:lvl w:ilvl="6" w:tentative="1">
+      <w:start w:val="1"/>
+      <w:numFmt w:val="bullet"/>
+      <w:lvlText w:val=""/>
+      <w:lvlJc w:val="left"/>
+      <w:pPr>
+        <w:tabs>
+          <w:tab w:val="num" w:pos="5040"/>
+        </w:tabs>
+        <w:ind w:left="5040" w:hanging="360"/>
+      </w:pPr>
+      <w:rPr>
+        <w:rFonts w:ascii="Wingdings" w:hAnsi="Wingdings" w:hint="default"/>
+        <w:sz w:val="20"/>
+      </w:rPr>
+    </w:lvl>
+    <w:lvl w:ilvl="7" w:tentative="1">
+      <w:start w:val="1"/>
+      <w:numFmt w:val="bullet"/>
+      <w:lvlText w:val=""/>
+      <w:lvlJc w:val="left"/>
+      <w:pPr>
+        <w:tabs>
+          <w:tab w:val="num" w:pos="5760"/>
+        </w:tabs>
+        <w:ind w:left="5760" w:hanging="360"/>
+      </w:pPr>
+      <w:rPr>
+        <w:rFonts w:ascii="Wingdings" w:hAnsi="Wingdings" w:hint="default"/>
+        <w:sz w:val="20"/>
+      </w:rPr>
+    </w:lvl>
+    <w:lvl w:ilvl="8" w:tentative="1">
+      <w:start w:val="1"/>
+      <w:numFmt w:val="bullet"/>
+      <w:lvlText w:val=""/>
+      <w:lvlJc w:val="left"/>
+      <w:pPr>
+        <w:tabs>
+          <w:tab w:val="num" w:pos="6480"/>
+        </w:tabs>
+        <w:ind w:left="6480" w:hanging="360"/>
+      </w:pPr>
+      <w:rPr>
+        <w:rFonts w:ascii="Wingdings" w:hAnsi="Wingdings" w:hint="default"/>
+        <w:sz w:val="20"/>
+      </w:rPr>
+    </w:lvl>
+  </w:abstractNum>
+  <w:abstractNum w:abstractNumId="15" w15:restartNumberingAfterBreak="0">
+    <w:nsid w:val="4B5F41EE"/>
+    <w:multiLevelType w:val="multilevel"/>
+    <w:tmpl w:val="082E276A"/>
+    <w:lvl w:ilvl="0">
+      <w:start w:val="1"/>
+      <w:numFmt w:val="bullet"/>
+      <w:lvlText w:val=""/>
+      <w:lvlJc w:val="left"/>
+      <w:pPr>
+        <w:tabs>
+          <w:tab w:val="num" w:pos="720"/>
+        </w:tabs>
+        <w:ind w:left="720" w:hanging="360"/>
+      </w:pPr>
+      <w:rPr>
+        <w:rFonts w:ascii="Symbol" w:hAnsi="Symbol" w:hint="default"/>
+        <w:sz w:val="20"/>
+      </w:rPr>
+    </w:lvl>
+    <w:lvl w:ilvl="1" w:tentative="1">
+      <w:start w:val="1"/>
+      <w:numFmt w:val="bullet"/>
+      <w:lvlText w:val="o"/>
+      <w:lvlJc w:val="left"/>
+      <w:pPr>
+        <w:tabs>
+          <w:tab w:val="num" w:pos="1440"/>
+        </w:tabs>
+        <w:ind w:left="1440" w:hanging="360"/>
+      </w:pPr>
+      <w:rPr>
+        <w:rFonts w:ascii="Courier New" w:hAnsi="Courier New" w:hint="default"/>
+        <w:sz w:val="20"/>
+      </w:rPr>
+    </w:lvl>
+    <w:lvl w:ilvl="2" w:tentative="1">
+      <w:start w:val="1"/>
+      <w:numFmt w:val="bullet"/>
+      <w:lvlText w:val=""/>
+      <w:lvlJc w:val="left"/>
+      <w:pPr>
+        <w:tabs>
+          <w:tab w:val="num" w:pos="2160"/>
+        </w:tabs>
+        <w:ind w:left="2160" w:hanging="360"/>
+      </w:pPr>
+      <w:rPr>
+        <w:rFonts w:ascii="Wingdings" w:hAnsi="Wingdings" w:hint="default"/>
+        <w:sz w:val="20"/>
+      </w:rPr>
+    </w:lvl>
+    <w:lvl w:ilvl="3" w:tentative="1">
+      <w:start w:val="1"/>
+      <w:numFmt w:val="bullet"/>
+      <w:lvlText w:val=""/>
+      <w:lvlJc w:val="left"/>
+      <w:pPr>
+        <w:tabs>
+          <w:tab w:val="num" w:pos="2880"/>
+        </w:tabs>
+        <w:ind w:left="2880" w:hanging="360"/>
+      </w:pPr>
+      <w:rPr>
+        <w:rFonts w:ascii="Wingdings" w:hAnsi="Wingdings" w:hint="default"/>
+        <w:sz w:val="20"/>
+      </w:rPr>
+    </w:lvl>
+    <w:lvl w:ilvl="4" w:tentative="1">
+      <w:start w:val="1"/>
+      <w:numFmt w:val="bullet"/>
+      <w:lvlText w:val=""/>
+      <w:lvlJc w:val="left"/>
+      <w:pPr>
+        <w:tabs>
+          <w:tab w:val="num" w:pos="3600"/>
+        </w:tabs>
+        <w:ind w:left="3600" w:hanging="360"/>
+      </w:pPr>
+      <w:rPr>
+        <w:rFonts w:ascii="Wingdings" w:hAnsi="Wingdings" w:hint="default"/>
+        <w:sz w:val="20"/>
+      </w:rPr>
+    </w:lvl>
+    <w:lvl w:ilvl="5" w:tentative="1">
+      <w:start w:val="1"/>
+      <w:numFmt w:val="bullet"/>
+      <w:lvlText w:val=""/>
+      <w:lvlJc w:val="left"/>
+      <w:pPr>
+        <w:tabs>
+          <w:tab w:val="num" w:pos="4320"/>
+        </w:tabs>
+        <w:ind w:left="4320" w:hanging="360"/>
+      </w:pPr>
+      <w:rPr>
+        <w:rFonts w:ascii="Wingdings" w:hAnsi="Wingdings" w:hint="default"/>
+        <w:sz w:val="20"/>
+      </w:rPr>
+    </w:lvl>
+    <w:lvl w:ilvl="6" w:tentative="1">
+      <w:start w:val="1"/>
+      <w:numFmt w:val="bullet"/>
+      <w:lvlText w:val=""/>
+      <w:lvlJc w:val="left"/>
+      <w:pPr>
+        <w:tabs>
+          <w:tab w:val="num" w:pos="5040"/>
+        </w:tabs>
+        <w:ind w:left="5040" w:hanging="360"/>
+      </w:pPr>
+      <w:rPr>
+        <w:rFonts w:ascii="Wingdings" w:hAnsi="Wingdings" w:hint="default"/>
+        <w:sz w:val="20"/>
+      </w:rPr>
+    </w:lvl>
+    <w:lvl w:ilvl="7" w:tentative="1">
+      <w:start w:val="1"/>
+      <w:numFmt w:val="bullet"/>
+      <w:lvlText w:val=""/>
+      <w:lvlJc w:val="left"/>
+      <w:pPr>
+        <w:tabs>
+          <w:tab w:val="num" w:pos="5760"/>
+        </w:tabs>
+        <w:ind w:left="5760" w:hanging="360"/>
+      </w:pPr>
+      <w:rPr>
+        <w:rFonts w:ascii="Wingdings" w:hAnsi="Wingdings" w:hint="default"/>
+        <w:sz w:val="20"/>
+      </w:rPr>
+    </w:lvl>
+    <w:lvl w:ilvl="8" w:tentative="1">
+      <w:start w:val="1"/>
+      <w:numFmt w:val="bullet"/>
+      <w:lvlText w:val=""/>
+      <w:lvlJc w:val="left"/>
+      <w:pPr>
+        <w:tabs>
+          <w:tab w:val="num" w:pos="6480"/>
+        </w:tabs>
+        <w:ind w:left="6480" w:hanging="360"/>
+      </w:pPr>
+      <w:rPr>
+        <w:rFonts w:ascii="Wingdings" w:hAnsi="Wingdings" w:hint="default"/>
+        <w:sz w:val="20"/>
+      </w:rPr>
+    </w:lvl>
+  </w:abstractNum>
+  <w:abstractNum w:abstractNumId="16" w15:restartNumberingAfterBreak="0">
     <w:nsid w:val="4C6D2B47"/>
     <w:multiLevelType w:val="multilevel"/>
     <w:tmpl w:val="1A989B52"/>
@@ -5674,7 +8622,7 @@
       </w:rPr>
     </w:lvl>
   </w:abstractNum>
-  <w:abstractNum w:abstractNumId="11" w15:restartNumberingAfterBreak="0">
+  <w:abstractNum w:abstractNumId="17" w15:restartNumberingAfterBreak="0">
     <w:nsid w:val="515439E1"/>
     <w:multiLevelType w:val="multilevel"/>
     <w:tmpl w:val="4BCE7848"/>
@@ -5823,7 +8771,7 @@
       </w:rPr>
     </w:lvl>
   </w:abstractNum>
-  <w:abstractNum w:abstractNumId="12" w15:restartNumberingAfterBreak="0">
+  <w:abstractNum w:abstractNumId="18" w15:restartNumberingAfterBreak="0">
     <w:nsid w:val="51951523"/>
     <w:multiLevelType w:val="multilevel"/>
     <w:tmpl w:val="38A6B0C8"/>
@@ -5972,7 +8920,156 @@
       </w:rPr>
     </w:lvl>
   </w:abstractNum>
-  <w:abstractNum w:abstractNumId="13" w15:restartNumberingAfterBreak="0">
+  <w:abstractNum w:abstractNumId="19" w15:restartNumberingAfterBreak="0">
+    <w:nsid w:val="57F23389"/>
+    <w:multiLevelType w:val="multilevel"/>
+    <w:tmpl w:val="8412072C"/>
+    <w:lvl w:ilvl="0">
+      <w:start w:val="1"/>
+      <w:numFmt w:val="bullet"/>
+      <w:lvlText w:val=""/>
+      <w:lvlJc w:val="left"/>
+      <w:pPr>
+        <w:tabs>
+          <w:tab w:val="num" w:pos="720"/>
+        </w:tabs>
+        <w:ind w:left="720" w:hanging="360"/>
+      </w:pPr>
+      <w:rPr>
+        <w:rFonts w:ascii="Symbol" w:hAnsi="Symbol" w:hint="default"/>
+        <w:sz w:val="20"/>
+      </w:rPr>
+    </w:lvl>
+    <w:lvl w:ilvl="1">
+      <w:start w:val="1"/>
+      <w:numFmt w:val="bullet"/>
+      <w:lvlText w:val="o"/>
+      <w:lvlJc w:val="left"/>
+      <w:pPr>
+        <w:tabs>
+          <w:tab w:val="num" w:pos="1440"/>
+        </w:tabs>
+        <w:ind w:left="1440" w:hanging="360"/>
+      </w:pPr>
+      <w:rPr>
+        <w:rFonts w:ascii="Courier New" w:hAnsi="Courier New" w:hint="default"/>
+        <w:sz w:val="20"/>
+      </w:rPr>
+    </w:lvl>
+    <w:lvl w:ilvl="2" w:tentative="1">
+      <w:start w:val="1"/>
+      <w:numFmt w:val="bullet"/>
+      <w:lvlText w:val=""/>
+      <w:lvlJc w:val="left"/>
+      <w:pPr>
+        <w:tabs>
+          <w:tab w:val="num" w:pos="2160"/>
+        </w:tabs>
+        <w:ind w:left="2160" w:hanging="360"/>
+      </w:pPr>
+      <w:rPr>
+        <w:rFonts w:ascii="Wingdings" w:hAnsi="Wingdings" w:hint="default"/>
+        <w:sz w:val="20"/>
+      </w:rPr>
+    </w:lvl>
+    <w:lvl w:ilvl="3" w:tentative="1">
+      <w:start w:val="1"/>
+      <w:numFmt w:val="bullet"/>
+      <w:lvlText w:val=""/>
+      <w:lvlJc w:val="left"/>
+      <w:pPr>
+        <w:tabs>
+          <w:tab w:val="num" w:pos="2880"/>
+        </w:tabs>
+        <w:ind w:left="2880" w:hanging="360"/>
+      </w:pPr>
+      <w:rPr>
+        <w:rFonts w:ascii="Wingdings" w:hAnsi="Wingdings" w:hint="default"/>
+        <w:sz w:val="20"/>
+      </w:rPr>
+    </w:lvl>
+    <w:lvl w:ilvl="4" w:tentative="1">
+      <w:start w:val="1"/>
+      <w:numFmt w:val="bullet"/>
+      <w:lvlText w:val=""/>
+      <w:lvlJc w:val="left"/>
+      <w:pPr>
+        <w:tabs>
+          <w:tab w:val="num" w:pos="3600"/>
+        </w:tabs>
+        <w:ind w:left="3600" w:hanging="360"/>
+      </w:pPr>
+      <w:rPr>
+        <w:rFonts w:ascii="Wingdings" w:hAnsi="Wingdings" w:hint="default"/>
+        <w:sz w:val="20"/>
+      </w:rPr>
+    </w:lvl>
+    <w:lvl w:ilvl="5" w:tentative="1">
+      <w:start w:val="1"/>
+      <w:numFmt w:val="bullet"/>
+      <w:lvlText w:val=""/>
+      <w:lvlJc w:val="left"/>
+      <w:pPr>
+        <w:tabs>
+          <w:tab w:val="num" w:pos="4320"/>
+        </w:tabs>
+        <w:ind w:left="4320" w:hanging="360"/>
+      </w:pPr>
+      <w:rPr>
+        <w:rFonts w:ascii="Wingdings" w:hAnsi="Wingdings" w:hint="default"/>
+        <w:sz w:val="20"/>
+      </w:rPr>
+    </w:lvl>
+    <w:lvl w:ilvl="6" w:tentative="1">
+      <w:start w:val="1"/>
+      <w:numFmt w:val="bullet"/>
+      <w:lvlText w:val=""/>
+      <w:lvlJc w:val="left"/>
+      <w:pPr>
+        <w:tabs>
+          <w:tab w:val="num" w:pos="5040"/>
+        </w:tabs>
+        <w:ind w:left="5040" w:hanging="360"/>
+      </w:pPr>
+      <w:rPr>
+        <w:rFonts w:ascii="Wingdings" w:hAnsi="Wingdings" w:hint="default"/>
+        <w:sz w:val="20"/>
+      </w:rPr>
+    </w:lvl>
+    <w:lvl w:ilvl="7" w:tentative="1">
+      <w:start w:val="1"/>
+      <w:numFmt w:val="bullet"/>
+      <w:lvlText w:val=""/>
+      <w:lvlJc w:val="left"/>
+      <w:pPr>
+        <w:tabs>
+          <w:tab w:val="num" w:pos="5760"/>
+        </w:tabs>
+        <w:ind w:left="5760" w:hanging="360"/>
+      </w:pPr>
+      <w:rPr>
+        <w:rFonts w:ascii="Wingdings" w:hAnsi="Wingdings" w:hint="default"/>
+        <w:sz w:val="20"/>
+      </w:rPr>
+    </w:lvl>
+    <w:lvl w:ilvl="8" w:tentative="1">
+      <w:start w:val="1"/>
+      <w:numFmt w:val="bullet"/>
+      <w:lvlText w:val=""/>
+      <w:lvlJc w:val="left"/>
+      <w:pPr>
+        <w:tabs>
+          <w:tab w:val="num" w:pos="6480"/>
+        </w:tabs>
+        <w:ind w:left="6480" w:hanging="360"/>
+      </w:pPr>
+      <w:rPr>
+        <w:rFonts w:ascii="Wingdings" w:hAnsi="Wingdings" w:hint="default"/>
+        <w:sz w:val="20"/>
+      </w:rPr>
+    </w:lvl>
+  </w:abstractNum>
+  <w:abstractNum w:abstractNumId="20" w15:restartNumberingAfterBreak="0">
     <w:nsid w:val="5C6C698C"/>
     <w:multiLevelType w:val="multilevel"/>
     <w:tmpl w:val="C864455A"/>
@@ -6121,7 +9218,7 @@
       </w:rPr>
     </w:lvl>
   </w:abstractNum>
-  <w:abstractNum w:abstractNumId="14" w15:restartNumberingAfterBreak="0">
+  <w:abstractNum w:abstractNumId="21" w15:restartNumberingAfterBreak="0">
     <w:nsid w:val="5D392809"/>
     <w:multiLevelType w:val="multilevel"/>
     <w:tmpl w:val="58CABADE"/>
@@ -6270,7 +9367,156 @@
       </w:rPr>
     </w:lvl>
   </w:abstractNum>
-  <w:abstractNum w:abstractNumId="15" w15:restartNumberingAfterBreak="0">
+  <w:abstractNum w:abstractNumId="22" w15:restartNumberingAfterBreak="0">
+    <w:nsid w:val="5E0A7719"/>
+    <w:multiLevelType w:val="multilevel"/>
+    <w:tmpl w:val="981838DE"/>
+    <w:lvl w:ilvl="0">
+      <w:start w:val="1"/>
+      <w:numFmt w:val="bullet"/>
+      <w:lvlText w:val=""/>
+      <w:lvlJc w:val="left"/>
+      <w:pPr>
+        <w:tabs>
+          <w:tab w:val="num" w:pos="720"/>
+        </w:tabs>
+        <w:ind w:left="720" w:hanging="360"/>
+      </w:pPr>
+      <w:rPr>
+        <w:rFonts w:ascii="Symbol" w:hAnsi="Symbol" w:hint="default"/>
+        <w:sz w:val="20"/>
+      </w:rPr>
+    </w:lvl>
+    <w:lvl w:ilvl="1">
+      <w:start w:val="1"/>
+      <w:numFmt w:val="bullet"/>
+      <w:lvlText w:val="o"/>
+      <w:lvlJc w:val="left"/>
+      <w:pPr>
+        <w:tabs>
+          <w:tab w:val="num" w:pos="1440"/>
+        </w:tabs>
+        <w:ind w:left="1440" w:hanging="360"/>
+      </w:pPr>
+      <w:rPr>
+        <w:rFonts w:ascii="Courier New" w:hAnsi="Courier New" w:hint="default"/>
+        <w:sz w:val="20"/>
+      </w:rPr>
+    </w:lvl>
+    <w:lvl w:ilvl="2" w:tentative="1">
+      <w:start w:val="1"/>
+      <w:numFmt w:val="bullet"/>
+      <w:lvlText w:val=""/>
+      <w:lvlJc w:val="left"/>
+      <w:pPr>
+        <w:tabs>
+          <w:tab w:val="num" w:pos="2160"/>
+        </w:tabs>
+        <w:ind w:left="2160" w:hanging="360"/>
+      </w:pPr>
+      <w:rPr>
+        <w:rFonts w:ascii="Wingdings" w:hAnsi="Wingdings" w:hint="default"/>
+        <w:sz w:val="20"/>
+      </w:rPr>
+    </w:lvl>
+    <w:lvl w:ilvl="3" w:tentative="1">
+      <w:start w:val="1"/>
+      <w:numFmt w:val="bullet"/>
+      <w:lvlText w:val=""/>
+      <w:lvlJc w:val="left"/>
+      <w:pPr>
+        <w:tabs>
+          <w:tab w:val="num" w:pos="2880"/>
+        </w:tabs>
+        <w:ind w:left="2880" w:hanging="360"/>
+      </w:pPr>
+      <w:rPr>
+        <w:rFonts w:ascii="Wingdings" w:hAnsi="Wingdings" w:hint="default"/>
+        <w:sz w:val="20"/>
+      </w:rPr>
+    </w:lvl>
+    <w:lvl w:ilvl="4" w:tentative="1">
+      <w:start w:val="1"/>
+      <w:numFmt w:val="bullet"/>
+      <w:lvlText w:val=""/>
+      <w:lvlJc w:val="left"/>
+      <w:pPr>
+        <w:tabs>
+          <w:tab w:val="num" w:pos="3600"/>
+        </w:tabs>
+        <w:ind w:left="3600" w:hanging="360"/>
+      </w:pPr>
+      <w:rPr>
+        <w:rFonts w:ascii="Wingdings" w:hAnsi="Wingdings" w:hint="default"/>
+        <w:sz w:val="20"/>
+      </w:rPr>
+    </w:lvl>
+    <w:lvl w:ilvl="5" w:tentative="1">
+      <w:start w:val="1"/>
+      <w:numFmt w:val="bullet"/>
+      <w:lvlText w:val=""/>
+      <w:lvlJc w:val="left"/>
+      <w:pPr>
+        <w:tabs>
+          <w:tab w:val="num" w:pos="4320"/>
+        </w:tabs>
+        <w:ind w:left="4320" w:hanging="360"/>
+      </w:pPr>
+      <w:rPr>
+        <w:rFonts w:ascii="Wingdings" w:hAnsi="Wingdings" w:hint="default"/>
+        <w:sz w:val="20"/>
+      </w:rPr>
+    </w:lvl>
+    <w:lvl w:ilvl="6" w:tentative="1">
+      <w:start w:val="1"/>
+      <w:numFmt w:val="bullet"/>
+      <w:lvlText w:val=""/>
+      <w:lvlJc w:val="left"/>
+      <w:pPr>
+        <w:tabs>
+          <w:tab w:val="num" w:pos="5040"/>
+        </w:tabs>
+        <w:ind w:left="5040" w:hanging="360"/>
+      </w:pPr>
+      <w:rPr>
+        <w:rFonts w:ascii="Wingdings" w:hAnsi="Wingdings" w:hint="default"/>
+        <w:sz w:val="20"/>
+      </w:rPr>
+    </w:lvl>
+    <w:lvl w:ilvl="7" w:tentative="1">
+      <w:start w:val="1"/>
+      <w:numFmt w:val="bullet"/>
+      <w:lvlText w:val=""/>
+      <w:lvlJc w:val="left"/>
+      <w:pPr>
+        <w:tabs>
+          <w:tab w:val="num" w:pos="5760"/>
+        </w:tabs>
+        <w:ind w:left="5760" w:hanging="360"/>
+      </w:pPr>
+      <w:rPr>
+        <w:rFonts w:ascii="Wingdings" w:hAnsi="Wingdings" w:hint="default"/>
+        <w:sz w:val="20"/>
+      </w:rPr>
+    </w:lvl>
+    <w:lvl w:ilvl="8" w:tentative="1">
+      <w:start w:val="1"/>
+      <w:numFmt w:val="bullet"/>
+      <w:lvlText w:val=""/>
+      <w:lvlJc w:val="left"/>
+      <w:pPr>
+        <w:tabs>
+          <w:tab w:val="num" w:pos="6480"/>
+        </w:tabs>
+        <w:ind w:left="6480" w:hanging="360"/>
+      </w:pPr>
+      <w:rPr>
+        <w:rFonts w:ascii="Wingdings" w:hAnsi="Wingdings" w:hint="default"/>
+        <w:sz w:val="20"/>
+      </w:rPr>
+    </w:lvl>
+  </w:abstractNum>
+  <w:abstractNum w:abstractNumId="23" w15:restartNumberingAfterBreak="0">
     <w:nsid w:val="5FA04529"/>
     <w:multiLevelType w:val="multilevel"/>
     <w:tmpl w:val="FBF48234"/>
@@ -6419,7 +9665,7 @@
       </w:rPr>
     </w:lvl>
   </w:abstractNum>
-  <w:abstractNum w:abstractNumId="16" w15:restartNumberingAfterBreak="0">
+  <w:abstractNum w:abstractNumId="24" w15:restartNumberingAfterBreak="0">
     <w:nsid w:val="600A2E21"/>
     <w:multiLevelType w:val="multilevel"/>
     <w:tmpl w:val="D24AF9F2"/>
@@ -6568,7 +9814,156 @@
       </w:rPr>
     </w:lvl>
   </w:abstractNum>
-  <w:abstractNum w:abstractNumId="17" w15:restartNumberingAfterBreak="0">
+  <w:abstractNum w:abstractNumId="25" w15:restartNumberingAfterBreak="0">
+    <w:nsid w:val="6661566E"/>
+    <w:multiLevelType w:val="multilevel"/>
+    <w:tmpl w:val="E320EF36"/>
+    <w:lvl w:ilvl="0">
+      <w:start w:val="1"/>
+      <w:numFmt w:val="bullet"/>
+      <w:lvlText w:val=""/>
+      <w:lvlJc w:val="left"/>
+      <w:pPr>
+        <w:tabs>
+          <w:tab w:val="num" w:pos="720"/>
+        </w:tabs>
+        <w:ind w:left="720" w:hanging="360"/>
+      </w:pPr>
+      <w:rPr>
+        <w:rFonts w:ascii="Symbol" w:hAnsi="Symbol" w:hint="default"/>
+        <w:sz w:val="20"/>
+      </w:rPr>
+    </w:lvl>
+    <w:lvl w:ilvl="1" w:tentative="1">
+      <w:start w:val="1"/>
+      <w:numFmt w:val="bullet"/>
+      <w:lvlText w:val="o"/>
+      <w:lvlJc w:val="left"/>
+      <w:pPr>
+        <w:tabs>
+          <w:tab w:val="num" w:pos="1440"/>
+        </w:tabs>
+        <w:ind w:left="1440" w:hanging="360"/>
+      </w:pPr>
+      <w:rPr>
+        <w:rFonts w:ascii="Courier New" w:hAnsi="Courier New" w:hint="default"/>
+        <w:sz w:val="20"/>
+      </w:rPr>
+    </w:lvl>
+    <w:lvl w:ilvl="2" w:tentative="1">
+      <w:start w:val="1"/>
+      <w:numFmt w:val="bullet"/>
+      <w:lvlText w:val=""/>
+      <w:lvlJc w:val="left"/>
+      <w:pPr>
+        <w:tabs>
+          <w:tab w:val="num" w:pos="2160"/>
+        </w:tabs>
+        <w:ind w:left="2160" w:hanging="360"/>
+      </w:pPr>
+      <w:rPr>
+        <w:rFonts w:ascii="Wingdings" w:hAnsi="Wingdings" w:hint="default"/>
+        <w:sz w:val="20"/>
+      </w:rPr>
+    </w:lvl>
+    <w:lvl w:ilvl="3" w:tentative="1">
+      <w:start w:val="1"/>
+      <w:numFmt w:val="bullet"/>
+      <w:lvlText w:val=""/>
+      <w:lvlJc w:val="left"/>
+      <w:pPr>
+        <w:tabs>
+          <w:tab w:val="num" w:pos="2880"/>
+        </w:tabs>
+        <w:ind w:left="2880" w:hanging="360"/>
+      </w:pPr>
+      <w:rPr>
+        <w:rFonts w:ascii="Wingdings" w:hAnsi="Wingdings" w:hint="default"/>
+        <w:sz w:val="20"/>
+      </w:rPr>
+    </w:lvl>
+    <w:lvl w:ilvl="4" w:tentative="1">
+      <w:start w:val="1"/>
+      <w:numFmt w:val="bullet"/>
+      <w:lvlText w:val=""/>
+      <w:lvlJc w:val="left"/>
+      <w:pPr>
+        <w:tabs>
+          <w:tab w:val="num" w:pos="3600"/>
+        </w:tabs>
+        <w:ind w:left="3600" w:hanging="360"/>
+      </w:pPr>
+      <w:rPr>
+        <w:rFonts w:ascii="Wingdings" w:hAnsi="Wingdings" w:hint="default"/>
+        <w:sz w:val="20"/>
+      </w:rPr>
+    </w:lvl>
+    <w:lvl w:ilvl="5" w:tentative="1">
+      <w:start w:val="1"/>
+      <w:numFmt w:val="bullet"/>
+      <w:lvlText w:val=""/>
+      <w:lvlJc w:val="left"/>
+      <w:pPr>
+        <w:tabs>
+          <w:tab w:val="num" w:pos="4320"/>
+        </w:tabs>
+        <w:ind w:left="4320" w:hanging="360"/>
+      </w:pPr>
+      <w:rPr>
+        <w:rFonts w:ascii="Wingdings" w:hAnsi="Wingdings" w:hint="default"/>
+        <w:sz w:val="20"/>
+      </w:rPr>
+    </w:lvl>
+    <w:lvl w:ilvl="6" w:tentative="1">
+      <w:start w:val="1"/>
+      <w:numFmt w:val="bullet"/>
+      <w:lvlText w:val=""/>
+      <w:lvlJc w:val="left"/>
+      <w:pPr>
+        <w:tabs>
+          <w:tab w:val="num" w:pos="5040"/>
+        </w:tabs>
+        <w:ind w:left="5040" w:hanging="360"/>
+      </w:pPr>
+      <w:rPr>
+        <w:rFonts w:ascii="Wingdings" w:hAnsi="Wingdings" w:hint="default"/>
+        <w:sz w:val="20"/>
+      </w:rPr>
+    </w:lvl>
+    <w:lvl w:ilvl="7" w:tentative="1">
+      <w:start w:val="1"/>
+      <w:numFmt w:val="bullet"/>
+      <w:lvlText w:val=""/>
+      <w:lvlJc w:val="left"/>
+      <w:pPr>
+        <w:tabs>
+          <w:tab w:val="num" w:pos="5760"/>
+        </w:tabs>
+        <w:ind w:left="5760" w:hanging="360"/>
+      </w:pPr>
+      <w:rPr>
+        <w:rFonts w:ascii="Wingdings" w:hAnsi="Wingdings" w:hint="default"/>
+        <w:sz w:val="20"/>
+      </w:rPr>
+    </w:lvl>
+    <w:lvl w:ilvl="8" w:tentative="1">
+      <w:start w:val="1"/>
+      <w:numFmt w:val="bullet"/>
+      <w:lvlText w:val=""/>
+      <w:lvlJc w:val="left"/>
+      <w:pPr>
+        <w:tabs>
+          <w:tab w:val="num" w:pos="6480"/>
+        </w:tabs>
+        <w:ind w:left="6480" w:hanging="360"/>
+      </w:pPr>
+      <w:rPr>
+        <w:rFonts w:ascii="Wingdings" w:hAnsi="Wingdings" w:hint="default"/>
+        <w:sz w:val="20"/>
+      </w:rPr>
+    </w:lvl>
+  </w:abstractNum>
+  <w:abstractNum w:abstractNumId="26" w15:restartNumberingAfterBreak="0">
     <w:nsid w:val="6AEC3F42"/>
     <w:multiLevelType w:val="multilevel"/>
     <w:tmpl w:val="275676CE"/>
@@ -6718,58 +10113,85 @@
     </w:lvl>
   </w:abstractNum>
   <w:num w:numId="1" w16cid:durableId="224530691">
+    <w:abstractNumId w:val="6"/>
+  </w:num>
+  <w:num w:numId="2" w16cid:durableId="243489936">
+    <w:abstractNumId w:val="20"/>
+  </w:num>
+  <w:num w:numId="3" w16cid:durableId="132871277">
     <w:abstractNumId w:val="5"/>
   </w:num>
-  <w:num w:numId="2" w16cid:durableId="243489936">
-    <w:abstractNumId w:val="13"/>
-  </w:num>
-  <w:num w:numId="3" w16cid:durableId="132871277">
-    <w:abstractNumId w:val="4"/>
-  </w:num>
   <w:num w:numId="4" w16cid:durableId="1042437215">
-    <w:abstractNumId w:val="12"/>
+    <w:abstractNumId w:val="18"/>
   </w:num>
   <w:num w:numId="5" w16cid:durableId="219945198">
-    <w:abstractNumId w:val="10"/>
+    <w:abstractNumId w:val="16"/>
   </w:num>
   <w:num w:numId="6" w16cid:durableId="1725983969">
     <w:abstractNumId w:val="0"/>
   </w:num>
   <w:num w:numId="7" w16cid:durableId="1468389">
+    <w:abstractNumId w:val="13"/>
+  </w:num>
+  <w:num w:numId="8" w16cid:durableId="1390225859">
+    <w:abstractNumId w:val="4"/>
+  </w:num>
+  <w:num w:numId="9" w16cid:durableId="851451260">
+    <w:abstractNumId w:val="23"/>
+  </w:num>
+  <w:num w:numId="10" w16cid:durableId="1661617790">
+    <w:abstractNumId w:val="17"/>
+  </w:num>
+  <w:num w:numId="11" w16cid:durableId="1566721848">
+    <w:abstractNumId w:val="12"/>
+  </w:num>
+  <w:num w:numId="12" w16cid:durableId="713652974">
+    <w:abstractNumId w:val="26"/>
+  </w:num>
+  <w:num w:numId="13" w16cid:durableId="936909886">
+    <w:abstractNumId w:val="24"/>
+  </w:num>
+  <w:num w:numId="14" w16cid:durableId="1628124587">
     <w:abstractNumId w:val="9"/>
   </w:num>
-  <w:num w:numId="8" w16cid:durableId="1390225859">
-    <w:abstractNumId w:val="3"/>
-  </w:num>
-  <w:num w:numId="9" w16cid:durableId="851451260">
-    <w:abstractNumId w:val="15"/>
-  </w:num>
-  <w:num w:numId="10" w16cid:durableId="1661617790">
-    <w:abstractNumId w:val="11"/>
-  </w:num>
-  <w:num w:numId="11" w16cid:durableId="1566721848">
-    <w:abstractNumId w:val="8"/>
-  </w:num>
-  <w:num w:numId="12" w16cid:durableId="713652974">
-    <w:abstractNumId w:val="17"/>
-  </w:num>
-  <w:num w:numId="13" w16cid:durableId="936909886">
-    <w:abstractNumId w:val="16"/>
-  </w:num>
-  <w:num w:numId="14" w16cid:durableId="1628124587">
+  <w:num w:numId="15" w16cid:durableId="439227325">
     <w:abstractNumId w:val="7"/>
-  </w:num>
-  <w:num w:numId="15" w16cid:durableId="439227325">
-    <w:abstractNumId w:val="6"/>
   </w:num>
   <w:num w:numId="16" w16cid:durableId="1145510925">
     <w:abstractNumId w:val="2"/>
   </w:num>
   <w:num w:numId="17" w16cid:durableId="1109352674">
-    <w:abstractNumId w:val="14"/>
+    <w:abstractNumId w:val="21"/>
   </w:num>
   <w:num w:numId="18" w16cid:durableId="2011787235">
     <w:abstractNumId w:val="1"/>
+  </w:num>
+  <w:num w:numId="19" w16cid:durableId="1894002359">
+    <w:abstractNumId w:val="8"/>
+  </w:num>
+  <w:num w:numId="20" w16cid:durableId="389504318">
+    <w:abstractNumId w:val="22"/>
+  </w:num>
+  <w:num w:numId="21" w16cid:durableId="1124496962">
+    <w:abstractNumId w:val="19"/>
+  </w:num>
+  <w:num w:numId="22" w16cid:durableId="19014703">
+    <w:abstractNumId w:val="3"/>
+  </w:num>
+  <w:num w:numId="23" w16cid:durableId="1450129996">
+    <w:abstractNumId w:val="14"/>
+  </w:num>
+  <w:num w:numId="24" w16cid:durableId="974918463">
+    <w:abstractNumId w:val="15"/>
+  </w:num>
+  <w:num w:numId="25" w16cid:durableId="1495678800">
+    <w:abstractNumId w:val="25"/>
+  </w:num>
+  <w:num w:numId="26" w16cid:durableId="674260567">
+    <w:abstractNumId w:val="11"/>
+  </w:num>
+  <w:num w:numId="27" w16cid:durableId="1881087014">
+    <w:abstractNumId w:val="10"/>
   </w:num>
 </w:numbering>
 </file>
@@ -7690,6 +11112,22 @@
       <w:spacing w:val="5"/>
     </w:rPr>
   </w:style>
+  <w:style w:type="paragraph" w:customStyle="1" w:styleId="query-text-line">
+    <w:name w:val="query-text-line"/>
+    <w:basedOn w:val="Normal"/>
+    <w:rsid w:val="00EE7CA0"/>
+    <w:pPr>
+      <w:spacing w:before="100" w:beforeAutospacing="1" w:after="100" w:afterAutospacing="1" w:line="240" w:lineRule="auto"/>
+    </w:pPr>
+    <w:rPr>
+      <w:rFonts w:ascii="Times New Roman" w:eastAsia="Times New Roman" w:hAnsi="Times New Roman" w:cs="Times New Roman"/>
+      <w:kern w:val="0"/>
+      <w:sz w:val="24"/>
+      <w:szCs w:val="24"/>
+      <w:lang w:eastAsia="en-IN"/>
+      <w14:ligatures w14:val="none"/>
+    </w:rPr>
+  </w:style>
 </w:styles>
 </file>
 

</xml_diff>